<commit_message>
Finition de GererClique dans Library et RemoveTopCard de Zone
</commit_message>
<xml_diff>
--- a/travail2.docx
+++ b/travail2.docx
@@ -984,7 +984,16 @@
         <w:t xml:space="preserve"> (</w:t>
       </w:r>
       <w:r>
-        <w:t xml:space="preserve">pensez à comment le Player peut être informé qu’une carte </w:t>
+        <w:t xml:space="preserve">pensez à </w:t>
+      </w:r>
+      <w:r>
+        <w:rPr>
+          <w:highlight w:val="yellow"/>
+        </w:rPr>
+        <w:t>comment le Player peut être informé</w:t>
+      </w:r>
+      <w:r>
+        <w:t xml:space="preserve"> qu’une carte </w:t>
       </w:r>
       <w:r>
         <w:t>a</w:t>
@@ -993,12 +1002,24 @@
         <w:t xml:space="preserve"> été</w:t>
       </w:r>
       <w:r>
-        <w:t xml:space="preserve"> retiré</w:t>
-      </w:r>
-      <w:r>
+        <w:t xml:space="preserve"> </w:t>
+      </w:r>
+      <w:r>
+        <w:rPr>
+          <w:highlight w:val="yellow"/>
+        </w:rPr>
+        <w:t>retiré</w:t>
+      </w:r>
+      <w:r>
+        <w:rPr>
+          <w:highlight w:val="yellow"/>
+        </w:rPr>
         <w:t>e</w:t>
       </w:r>
       <w:r>
+        <w:rPr>
+          <w:highlight w:val="yellow"/>
+        </w:rPr>
         <w:t xml:space="preserve"> de sa Library</w:t>
       </w:r>
       <w:r>

</xml_diff>

<commit_message>
RETRAIT ligne vide et MAJ docx
</commit_message>
<xml_diff>
--- a/travail2.docx
+++ b/travail2.docx
@@ -98,11 +98,9 @@
           <w:numId w:val="1"/>
         </w:numPr>
       </w:pPr>
-      <w:proofErr w:type="spellStart"/>
       <w:r>
         <w:t>UserControl</w:t>
       </w:r>
-      <w:proofErr w:type="spellEnd"/>
     </w:p>
     <w:p>
       <w:pPr>
@@ -194,13 +192,8 @@
         </w:numPr>
       </w:pPr>
       <w:r>
-        <w:t xml:space="preserve">La remise se fait par </w:t>
-      </w:r>
-      <w:proofErr w:type="spellStart"/>
-      <w:r>
-        <w:t>Github</w:t>
-      </w:r>
-      <w:proofErr w:type="spellEnd"/>
+        <w:t>La remise se fait par Github</w:t>
+      </w:r>
       <w:r>
         <w:t xml:space="preserve"> le </w:t>
       </w:r>
@@ -221,7 +214,6 @@
       <w:r>
         <w:t xml:space="preserve">. Vous devez inviter </w:t>
       </w:r>
-      <w:proofErr w:type="spellStart"/>
       <w:r>
         <w:rPr>
           <w:b/>
@@ -229,7 +221,6 @@
         </w:rPr>
         <w:t>elacassecegepba</w:t>
       </w:r>
-      <w:proofErr w:type="spellEnd"/>
       <w:r>
         <w:t xml:space="preserve"> comme collaborateur à votre répertoire. Je vais prendre le code se trouvant dans la branche master/main.</w:t>
       </w:r>
@@ -350,14 +341,12 @@
           <w:numId w:val="4"/>
         </w:numPr>
       </w:pPr>
-      <w:proofErr w:type="spellStart"/>
       <w:r>
         <w:rPr>
           <w:highlight w:val="yellow"/>
         </w:rPr>
         <w:t>Sorcery</w:t>
       </w:r>
-      <w:proofErr w:type="spellEnd"/>
       <w:r>
         <w:t xml:space="preserve"> (5 pts)</w:t>
       </w:r>
@@ -371,35 +360,75 @@
         </w:numPr>
       </w:pPr>
       <w:r>
-        <w:t xml:space="preserve">Faite une </w:t>
-      </w:r>
-      <w:proofErr w:type="spellStart"/>
-      <w:r>
-        <w:t>factory</w:t>
-      </w:r>
-      <w:proofErr w:type="spellEnd"/>
-      <w:r>
-        <w:t xml:space="preserve"> méthode qui crée correctement 3 </w:t>
-      </w:r>
-      <w:proofErr w:type="spellStart"/>
+        <w:t xml:space="preserve">Faite une factory méthode qui crée correctement 3 </w:t>
+      </w:r>
       <w:r>
         <w:t>S</w:t>
       </w:r>
       <w:r>
-        <w:t>orcery</w:t>
-      </w:r>
-      <w:proofErr w:type="spellEnd"/>
+        <w:t xml:space="preserve">orcery </w:t>
+      </w:r>
+      <w:r>
+        <w:t>selon leur nom.</w:t>
+      </w:r>
       <w:r>
         <w:t xml:space="preserve"> </w:t>
       </w:r>
       <w:r>
-        <w:t>selon leur nom.</w:t>
-      </w:r>
-      <w:r>
-        <w:t xml:space="preserve"> </w:t>
-      </w:r>
-      <w:r>
         <w:t>Aidez-vous des images pour cela.</w:t>
+      </w:r>
+    </w:p>
+    <w:p>
+      <w:r>
+        <w:lastRenderedPageBreak/>
+        <w:drawing>
+          <wp:inline distT="0" distB="0" distL="0" distR="0" wp14:anchorId="3CB06D94" wp14:editId="31400BA4">
+            <wp:extent cx="5943600" cy="3241675"/>
+            <wp:effectExtent l="0" t="0" r="0" b="0"/>
+            <wp:docPr id="1" name="Image 1" descr="Une image contenant table&#10;&#10;Description générée automatiquement"/>
+            <wp:cNvGraphicFramePr>
+              <a:graphicFrameLocks xmlns:a="http://schemas.openxmlformats.org/drawingml/2006/main" noChangeAspect="1"/>
+            </wp:cNvGraphicFramePr>
+            <a:graphic xmlns:a="http://schemas.openxmlformats.org/drawingml/2006/main">
+              <a:graphicData uri="http://schemas.openxmlformats.org/drawingml/2006/picture">
+                <pic:pic xmlns:pic="http://schemas.openxmlformats.org/drawingml/2006/picture">
+                  <pic:nvPicPr>
+                    <pic:cNvPr id="1" name="Image 1" descr="Une image contenant table&#10;&#10;Description générée automatiquement"/>
+                    <pic:cNvPicPr/>
+                  </pic:nvPicPr>
+                  <pic:blipFill>
+                    <a:blip r:embed="rId7"/>
+                    <a:stretch>
+                      <a:fillRect/>
+                    </a:stretch>
+                  </pic:blipFill>
+                  <pic:spPr>
+                    <a:xfrm>
+                      <a:off x="0" y="0"/>
+                      <a:ext cx="5943600" cy="3241675"/>
+                    </a:xfrm>
+                    <a:prstGeom prst="rect">
+                      <a:avLst/>
+                    </a:prstGeom>
+                  </pic:spPr>
+                </pic:pic>
+              </a:graphicData>
+            </a:graphic>
+          </wp:inline>
+        </w:drawing>
+      </w:r>
+    </w:p>
+    <w:p>
+      <w:pPr>
+        <w:rPr>
+          <w:color w:val="FF0000"/>
+        </w:rPr>
+      </w:pPr>
+      <w:r>
+        <w:rPr>
+          <w:color w:val="FF0000"/>
+        </w:rPr>
+        <w:t>LE TRY VRAIMENT NECÉSSAIRE ? LE CATCH AVEC MESSAGE.BOX PEUT-ÊTRE ?</w:t>
       </w:r>
     </w:p>
     <w:p>
@@ -409,14 +438,26 @@
           <w:ilvl w:val="1"/>
           <w:numId w:val="4"/>
         </w:numPr>
-      </w:pPr>
-      <w:r>
-        <w:rPr>
-          <w:highlight w:val="yellow"/>
+        <w:rPr>
+          <w:sz w:val="32"/>
+          <w:szCs w:val="32"/>
+          <w:highlight w:val="cyan"/>
+        </w:rPr>
+      </w:pPr>
+      <w:r>
+        <w:rPr>
+          <w:sz w:val="32"/>
+          <w:szCs w:val="32"/>
+          <w:highlight w:val="cyan"/>
         </w:rPr>
         <w:t>Permanent</w:t>
       </w:r>
       <w:r>
+        <w:rPr>
+          <w:sz w:val="32"/>
+          <w:szCs w:val="32"/>
+          <w:highlight w:val="cyan"/>
+        </w:rPr>
         <w:t xml:space="preserve"> (5 pts)</w:t>
       </w:r>
     </w:p>
@@ -427,13 +468,50 @@
           <w:ilvl w:val="2"/>
           <w:numId w:val="4"/>
         </w:numPr>
-      </w:pPr>
-      <w:r>
+        <w:rPr>
+          <w:sz w:val="32"/>
+          <w:szCs w:val="32"/>
+        </w:rPr>
+      </w:pPr>
+      <w:r>
+        <w:rPr>
+          <w:sz w:val="32"/>
+          <w:szCs w:val="32"/>
+          <w:highlight w:val="cyan"/>
+        </w:rPr>
         <w:t xml:space="preserve">Ajouter </w:t>
       </w:r>
       <w:r>
+        <w:rPr>
+          <w:sz w:val="32"/>
+          <w:szCs w:val="32"/>
+          <w:highlight w:val="cyan"/>
+        </w:rPr>
         <w:t>une propriété virtuelle pour savoir sur une carte est de type Permanent.</w:t>
       </w:r>
+      <w:r>
+        <w:rPr>
+          <w:sz w:val="32"/>
+          <w:szCs w:val="32"/>
+        </w:rPr>
+        <w:t xml:space="preserve"> </w:t>
+      </w:r>
+      <w:r>
+        <w:rPr>
+          <w:color w:val="FF0000"/>
+          <w:sz w:val="32"/>
+          <w:szCs w:val="32"/>
+        </w:rPr>
+        <w:t>PAS BIEN</w:t>
+      </w:r>
+    </w:p>
+    <w:p>
+      <w:pPr>
+        <w:rPr>
+          <w:sz w:val="32"/>
+          <w:szCs w:val="32"/>
+        </w:rPr>
+      </w:pPr>
     </w:p>
     <w:p>
       <w:pPr>
@@ -446,14 +524,12 @@
           <w:highlight w:val="yellow"/>
         </w:rPr>
       </w:pPr>
-      <w:proofErr w:type="spellStart"/>
       <w:r>
         <w:rPr>
           <w:highlight w:val="yellow"/>
         </w:rPr>
         <w:t>Creature</w:t>
       </w:r>
-      <w:proofErr w:type="spellEnd"/>
     </w:p>
     <w:p>
       <w:pPr>
@@ -464,15 +540,7 @@
         </w:numPr>
       </w:pPr>
       <w:r>
-        <w:t xml:space="preserve">Faite une </w:t>
-      </w:r>
-      <w:proofErr w:type="spellStart"/>
-      <w:r>
-        <w:t>factory</w:t>
-      </w:r>
-      <w:proofErr w:type="spellEnd"/>
-      <w:r>
-        <w:t xml:space="preserve"> méthode </w:t>
+        <w:t xml:space="preserve">Faite une factory méthode </w:t>
       </w:r>
       <w:r>
         <w:t xml:space="preserve">qui crée correctement </w:t>
@@ -480,14 +548,12 @@
       <w:r>
         <w:t xml:space="preserve">3 </w:t>
       </w:r>
-      <w:proofErr w:type="spellStart"/>
       <w:r>
         <w:t>C</w:t>
       </w:r>
       <w:r>
         <w:t>reature</w:t>
       </w:r>
-      <w:proofErr w:type="spellEnd"/>
       <w:r>
         <w:t xml:space="preserve"> selon leur nom.</w:t>
       </w:r>
@@ -498,6 +564,60 @@
         <w:t>Aidez-vous des images pour cela.</w:t>
       </w:r>
     </w:p>
+    <w:p>
+      <w:r>
+        <w:lastRenderedPageBreak/>
+        <w:drawing>
+          <wp:inline distT="0" distB="0" distL="0" distR="0" wp14:anchorId="7E411A77" wp14:editId="304C6B55">
+            <wp:extent cx="5943600" cy="3218180"/>
+            <wp:effectExtent l="0" t="0" r="0" b="1270"/>
+            <wp:docPr id="2" name="Image 2" descr="Une image contenant texte&#10;&#10;Description générée automatiquement"/>
+            <wp:cNvGraphicFramePr>
+              <a:graphicFrameLocks xmlns:a="http://schemas.openxmlformats.org/drawingml/2006/main" noChangeAspect="1"/>
+            </wp:cNvGraphicFramePr>
+            <a:graphic xmlns:a="http://schemas.openxmlformats.org/drawingml/2006/main">
+              <a:graphicData uri="http://schemas.openxmlformats.org/drawingml/2006/picture">
+                <pic:pic xmlns:pic="http://schemas.openxmlformats.org/drawingml/2006/picture">
+                  <pic:nvPicPr>
+                    <pic:cNvPr id="2" name="Image 2" descr="Une image contenant texte&#10;&#10;Description générée automatiquement"/>
+                    <pic:cNvPicPr/>
+                  </pic:nvPicPr>
+                  <pic:blipFill>
+                    <a:blip r:embed="rId8"/>
+                    <a:stretch>
+                      <a:fillRect/>
+                    </a:stretch>
+                  </pic:blipFill>
+                  <pic:spPr>
+                    <a:xfrm>
+                      <a:off x="0" y="0"/>
+                      <a:ext cx="5943600" cy="3218180"/>
+                    </a:xfrm>
+                    <a:prstGeom prst="rect">
+                      <a:avLst/>
+                    </a:prstGeom>
+                  </pic:spPr>
+                </pic:pic>
+              </a:graphicData>
+            </a:graphic>
+          </wp:inline>
+        </w:drawing>
+      </w:r>
+    </w:p>
+    <w:p>
+      <w:pPr>
+        <w:rPr>
+          <w:color w:val="FF0000"/>
+        </w:rPr>
+      </w:pPr>
+      <w:r>
+        <w:rPr>
+          <w:color w:val="FF0000"/>
+        </w:rPr>
+        <w:t>LE TRY VRAIMENT NECÉSSAIRE ? LE CATCH AVEC MESSAGE.BOX PEUT-ÊTRE ?</w:t>
+      </w:r>
+    </w:p>
+    <w:p/>
     <w:p>
       <w:pPr>
         <w:pStyle w:val="Paragraphedeliste"/>
@@ -565,6 +685,45 @@
       </w:r>
     </w:p>
     <w:p>
+      <w:r>
+        <w:drawing>
+          <wp:inline distT="0" distB="0" distL="0" distR="0" wp14:anchorId="737AA424" wp14:editId="3F61D369">
+            <wp:extent cx="5943600" cy="868045"/>
+            <wp:effectExtent l="0" t="0" r="0" b="8255"/>
+            <wp:docPr id="3" name="Image 3"/>
+            <wp:cNvGraphicFramePr>
+              <a:graphicFrameLocks xmlns:a="http://schemas.openxmlformats.org/drawingml/2006/main" noChangeAspect="1"/>
+            </wp:cNvGraphicFramePr>
+            <a:graphic xmlns:a="http://schemas.openxmlformats.org/drawingml/2006/main">
+              <a:graphicData uri="http://schemas.openxmlformats.org/drawingml/2006/picture">
+                <pic:pic xmlns:pic="http://schemas.openxmlformats.org/drawingml/2006/picture">
+                  <pic:nvPicPr>
+                    <pic:cNvPr id="1" name=""/>
+                    <pic:cNvPicPr/>
+                  </pic:nvPicPr>
+                  <pic:blipFill>
+                    <a:blip r:embed="rId9"/>
+                    <a:stretch>
+                      <a:fillRect/>
+                    </a:stretch>
+                  </pic:blipFill>
+                  <pic:spPr>
+                    <a:xfrm>
+                      <a:off x="0" y="0"/>
+                      <a:ext cx="5943600" cy="868045"/>
+                    </a:xfrm>
+                    <a:prstGeom prst="rect">
+                      <a:avLst/>
+                    </a:prstGeom>
+                  </pic:spPr>
+                </pic:pic>
+              </a:graphicData>
+            </a:graphic>
+          </wp:inline>
+        </w:drawing>
+      </w:r>
+    </w:p>
+    <w:p>
       <w:pPr>
         <w:pStyle w:val="Paragraphedeliste"/>
         <w:numPr>
@@ -575,13 +734,8 @@
       <w:r>
         <w:t xml:space="preserve">Faite une </w:t>
       </w:r>
-      <w:proofErr w:type="spellStart"/>
-      <w:r>
-        <w:t>Factory</w:t>
-      </w:r>
-      <w:proofErr w:type="spellEnd"/>
-      <w:r>
-        <w:t xml:space="preserve"> </w:t>
+      <w:r>
+        <w:t xml:space="preserve">Factory </w:t>
       </w:r>
       <w:r>
         <w:t xml:space="preserve">dans Land qui crée </w:t>
@@ -590,21 +744,8 @@
         <w:t>soit une Forest</w:t>
       </w:r>
       <w:r>
-        <w:t xml:space="preserve">, Island, </w:t>
-      </w:r>
-      <w:proofErr w:type="spellStart"/>
-      <w:r>
-        <w:t>Mountain</w:t>
-      </w:r>
-      <w:proofErr w:type="spellEnd"/>
-      <w:r>
-        <w:t xml:space="preserve">, Plains ou </w:t>
-      </w:r>
-      <w:proofErr w:type="spellStart"/>
-      <w:r>
-        <w:t>Swamp</w:t>
-      </w:r>
-      <w:proofErr w:type="spellEnd"/>
+        <w:t>, Island, Mountain, Plains ou Swamp</w:t>
+      </w:r>
       <w:r>
         <w:t>.</w:t>
       </w:r>
@@ -618,6 +759,60 @@
         <w:t>cela.</w:t>
       </w:r>
     </w:p>
+    <w:p>
+      <w:r>
+        <w:lastRenderedPageBreak/>
+        <w:drawing>
+          <wp:inline distT="0" distB="0" distL="0" distR="0" wp14:anchorId="440B702F" wp14:editId="22EDF358">
+            <wp:extent cx="5943600" cy="3716020"/>
+            <wp:effectExtent l="0" t="0" r="0" b="0"/>
+            <wp:docPr id="4" name="Image 4" descr="Une image contenant table&#10;&#10;Description générée automatiquement"/>
+            <wp:cNvGraphicFramePr>
+              <a:graphicFrameLocks xmlns:a="http://schemas.openxmlformats.org/drawingml/2006/main" noChangeAspect="1"/>
+            </wp:cNvGraphicFramePr>
+            <a:graphic xmlns:a="http://schemas.openxmlformats.org/drawingml/2006/main">
+              <a:graphicData uri="http://schemas.openxmlformats.org/drawingml/2006/picture">
+                <pic:pic xmlns:pic="http://schemas.openxmlformats.org/drawingml/2006/picture">
+                  <pic:nvPicPr>
+                    <pic:cNvPr id="4" name="Image 4" descr="Une image contenant table&#10;&#10;Description générée automatiquement"/>
+                    <pic:cNvPicPr/>
+                  </pic:nvPicPr>
+                  <pic:blipFill>
+                    <a:blip r:embed="rId10"/>
+                    <a:stretch>
+                      <a:fillRect/>
+                    </a:stretch>
+                  </pic:blipFill>
+                  <pic:spPr>
+                    <a:xfrm>
+                      <a:off x="0" y="0"/>
+                      <a:ext cx="5943600" cy="3716020"/>
+                    </a:xfrm>
+                    <a:prstGeom prst="rect">
+                      <a:avLst/>
+                    </a:prstGeom>
+                  </pic:spPr>
+                </pic:pic>
+              </a:graphicData>
+            </a:graphic>
+          </wp:inline>
+        </w:drawing>
+      </w:r>
+    </w:p>
+    <w:p>
+      <w:pPr>
+        <w:rPr>
+          <w:color w:val="FF0000"/>
+        </w:rPr>
+      </w:pPr>
+      <w:r>
+        <w:rPr>
+          <w:color w:val="FF0000"/>
+        </w:rPr>
+        <w:t>LE TRY VRAIMENT NECÉSSAIRE ? LE CATCH AVEC MESSAGE.BOX PEUT-ÊTRE ?</w:t>
+      </w:r>
+    </w:p>
+    <w:p/>
     <w:p>
       <w:pPr>
         <w:pStyle w:val="Paragraphedeliste"/>
@@ -632,25 +827,21 @@
       <w:r>
         <w:t xml:space="preserve">de carte : </w:t>
       </w:r>
-      <w:proofErr w:type="spellStart"/>
       <w:r>
         <w:rPr>
           <w:highlight w:val="yellow"/>
         </w:rPr>
         <w:t>CardBack</w:t>
       </w:r>
-      <w:proofErr w:type="spellEnd"/>
       <w:r>
         <w:t xml:space="preserve"> et </w:t>
       </w:r>
-      <w:proofErr w:type="spellStart"/>
       <w:r>
         <w:rPr>
           <w:highlight w:val="yellow"/>
         </w:rPr>
         <w:t>DarkCardBack</w:t>
       </w:r>
-      <w:proofErr w:type="spellEnd"/>
       <w:r>
         <w:t xml:space="preserve"> qui font </w:t>
       </w:r>
@@ -660,16 +851,53 @@
       <w:r>
         <w:t xml:space="preserve"> de </w:t>
       </w:r>
-      <w:proofErr w:type="spellStart"/>
       <w:r>
         <w:rPr>
           <w:highlight w:val="yellow"/>
         </w:rPr>
         <w:t>placeholder</w:t>
       </w:r>
-      <w:proofErr w:type="spellEnd"/>
       <w:r>
         <w:t>.</w:t>
+      </w:r>
+    </w:p>
+    <w:p>
+      <w:r>
+        <w:drawing>
+          <wp:inline distT="0" distB="0" distL="0" distR="0" wp14:anchorId="4940C405" wp14:editId="54ACDB11">
+            <wp:extent cx="2933954" cy="2255715"/>
+            <wp:effectExtent l="0" t="0" r="0" b="0"/>
+            <wp:docPr id="5" name="Image 5"/>
+            <wp:cNvGraphicFramePr>
+              <a:graphicFrameLocks xmlns:a="http://schemas.openxmlformats.org/drawingml/2006/main" noChangeAspect="1"/>
+            </wp:cNvGraphicFramePr>
+            <a:graphic xmlns:a="http://schemas.openxmlformats.org/drawingml/2006/main">
+              <a:graphicData uri="http://schemas.openxmlformats.org/drawingml/2006/picture">
+                <pic:pic xmlns:pic="http://schemas.openxmlformats.org/drawingml/2006/picture">
+                  <pic:nvPicPr>
+                    <pic:cNvPr id="1" name=""/>
+                    <pic:cNvPicPr/>
+                  </pic:nvPicPr>
+                  <pic:blipFill>
+                    <a:blip r:embed="rId11"/>
+                    <a:stretch>
+                      <a:fillRect/>
+                    </a:stretch>
+                  </pic:blipFill>
+                  <pic:spPr>
+                    <a:xfrm>
+                      <a:off x="0" y="0"/>
+                      <a:ext cx="2933954" cy="2255715"/>
+                    </a:xfrm>
+                    <a:prstGeom prst="rect">
+                      <a:avLst/>
+                    </a:prstGeom>
+                  </pic:spPr>
+                </pic:pic>
+              </a:graphicData>
+            </a:graphic>
+          </wp:inline>
+        </w:drawing>
       </w:r>
     </w:p>
     <w:p>
@@ -702,41 +930,29 @@
         <w:rPr>
           <w:highlight w:val="yellow"/>
         </w:rPr>
-        <w:t xml:space="preserve"> </w:t>
-      </w:r>
-      <w:proofErr w:type="spellStart"/>
+        <w:t xml:space="preserve"> Card</w:t>
+      </w:r>
+      <w:r>
+        <w:t xml:space="preserve"> au dictionnaire de </w:t>
+      </w:r>
       <w:r>
         <w:rPr>
           <w:highlight w:val="yellow"/>
         </w:rPr>
-        <w:t>Card</w:t>
-      </w:r>
-      <w:proofErr w:type="spellEnd"/>
-      <w:r>
-        <w:t xml:space="preserve"> au dictionnaire de </w:t>
-      </w:r>
-      <w:proofErr w:type="spellStart"/>
+        <w:t>LibraryManager</w:t>
+      </w:r>
+      <w:r>
+        <w:t xml:space="preserve"> en </w:t>
+      </w:r>
+      <w:r>
+        <w:t xml:space="preserve">utilisant vos </w:t>
+      </w:r>
       <w:r>
         <w:rPr>
           <w:highlight w:val="yellow"/>
         </w:rPr>
-        <w:t>LibraryManager</w:t>
-      </w:r>
-      <w:proofErr w:type="spellEnd"/>
-      <w:r>
-        <w:t xml:space="preserve"> en </w:t>
-      </w:r>
-      <w:r>
-        <w:t xml:space="preserve">utilisant vos </w:t>
-      </w:r>
-      <w:proofErr w:type="spellStart"/>
-      <w:r>
-        <w:rPr>
-          <w:highlight w:val="yellow"/>
-        </w:rPr>
         <w:t>factory</w:t>
       </w:r>
-      <w:proofErr w:type="spellEnd"/>
       <w:r>
         <w:t>.</w:t>
       </w:r>
@@ -753,25 +969,56 @@
         </w:numPr>
       </w:pPr>
       <w:r>
+        <w:t xml:space="preserve">Vous devez avoir au moins </w:t>
+      </w:r>
+      <w:r>
+        <w:t xml:space="preserve">une </w:t>
+      </w:r>
+      <w:r>
+        <w:rPr>
+          <w:highlight w:val="yellow"/>
+        </w:rPr>
+        <w:t>Card de chaque type.</w:t>
+      </w:r>
+    </w:p>
+    <w:p>
+      <w:r>
         <w:lastRenderedPageBreak/>
-        <w:t xml:space="preserve">Vous devez avoir au moins </w:t>
-      </w:r>
-      <w:r>
-        <w:t xml:space="preserve">une </w:t>
-      </w:r>
-      <w:proofErr w:type="spellStart"/>
-      <w:r>
-        <w:rPr>
-          <w:highlight w:val="yellow"/>
-        </w:rPr>
-        <w:t>Card</w:t>
-      </w:r>
-      <w:proofErr w:type="spellEnd"/>
-      <w:r>
-        <w:rPr>
-          <w:highlight w:val="yellow"/>
-        </w:rPr>
-        <w:t xml:space="preserve"> de chaque type.</w:t>
+        <w:drawing>
+          <wp:inline distT="0" distB="0" distL="0" distR="0" wp14:anchorId="379749FA" wp14:editId="41FDCF37">
+            <wp:extent cx="3261643" cy="2697714"/>
+            <wp:effectExtent l="0" t="0" r="0" b="7620"/>
+            <wp:docPr id="6" name="Image 6" descr="Une image contenant texte&#10;&#10;Description générée automatiquement"/>
+            <wp:cNvGraphicFramePr>
+              <a:graphicFrameLocks xmlns:a="http://schemas.openxmlformats.org/drawingml/2006/main" noChangeAspect="1"/>
+            </wp:cNvGraphicFramePr>
+            <a:graphic xmlns:a="http://schemas.openxmlformats.org/drawingml/2006/main">
+              <a:graphicData uri="http://schemas.openxmlformats.org/drawingml/2006/picture">
+                <pic:pic xmlns:pic="http://schemas.openxmlformats.org/drawingml/2006/picture">
+                  <pic:nvPicPr>
+                    <pic:cNvPr id="6" name="Image 6" descr="Une image contenant texte&#10;&#10;Description générée automatiquement"/>
+                    <pic:cNvPicPr/>
+                  </pic:nvPicPr>
+                  <pic:blipFill>
+                    <a:blip r:embed="rId12"/>
+                    <a:stretch>
+                      <a:fillRect/>
+                    </a:stretch>
+                  </pic:blipFill>
+                  <pic:spPr>
+                    <a:xfrm>
+                      <a:off x="0" y="0"/>
+                      <a:ext cx="3261643" cy="2697714"/>
+                    </a:xfrm>
+                    <a:prstGeom prst="rect">
+                      <a:avLst/>
+                    </a:prstGeom>
+                  </pic:spPr>
+                </pic:pic>
+              </a:graphicData>
+            </a:graphic>
+          </wp:inline>
+        </w:drawing>
       </w:r>
     </w:p>
     <w:p>
@@ -833,26 +1080,10 @@
         <w:t>Chaque Zon</w:t>
       </w:r>
       <w:r>
-        <w:t xml:space="preserve">e </w:t>
-      </w:r>
-      <w:proofErr w:type="spellStart"/>
-      <w:r>
-        <w:t>override</w:t>
-      </w:r>
-      <w:proofErr w:type="spellEnd"/>
-      <w:r>
-        <w:t xml:space="preserve"> la propriété Name</w:t>
-      </w:r>
-      <w:r>
-        <w:t xml:space="preserve"> qui est ensuite utilisé dans </w:t>
-      </w:r>
-      <w:proofErr w:type="spellStart"/>
-      <w:r>
-        <w:t>ToString</w:t>
-      </w:r>
-      <w:proofErr w:type="spellEnd"/>
-      <w:r>
-        <w:t xml:space="preserve"> de Zone.</w:t>
+        <w:t>e override la propriété Name</w:t>
+      </w:r>
+      <w:r>
+        <w:t xml:space="preserve"> qui est ensuite utilisé dans ToString de Zone.</w:t>
       </w:r>
     </w:p>
     <w:p>
@@ -881,11 +1112,9 @@
       <w:r>
         <w:t xml:space="preserve">La </w:t>
       </w:r>
-      <w:proofErr w:type="spellStart"/>
       <w:r>
         <w:t>TopCard</w:t>
       </w:r>
-      <w:proofErr w:type="spellEnd"/>
       <w:r>
         <w:t xml:space="preserve"> de la </w:t>
       </w:r>
@@ -895,25 +1124,21 @@
       <w:r>
         <w:t xml:space="preserve"> </w:t>
       </w:r>
-      <w:proofErr w:type="spellStart"/>
       <w:r>
         <w:t>D</w:t>
       </w:r>
       <w:r>
         <w:t>arkCardBack</w:t>
       </w:r>
-      <w:proofErr w:type="spellEnd"/>
       <w:r>
         <w:t xml:space="preserve"> lorsqu’elle est vide, sinon </w:t>
       </w:r>
       <w:r>
         <w:t xml:space="preserve">c’est une </w:t>
       </w:r>
-      <w:proofErr w:type="spellStart"/>
       <w:r>
         <w:t>CardBack</w:t>
       </w:r>
-      <w:proofErr w:type="spellEnd"/>
       <w:r>
         <w:t>.</w:t>
       </w:r>
@@ -930,15 +1155,7 @@
         <w:t xml:space="preserve">La Library doit permettre de </w:t>
       </w:r>
       <w:r>
-        <w:t xml:space="preserve">mélanger ses </w:t>
-      </w:r>
-      <w:proofErr w:type="spellStart"/>
-      <w:r>
-        <w:t>Card</w:t>
-      </w:r>
-      <w:proofErr w:type="spellEnd"/>
-      <w:r>
-        <w:t>.</w:t>
+        <w:t>mélanger ses Card.</w:t>
       </w:r>
     </w:p>
     <w:p>
@@ -950,21 +1167,14 @@
         </w:numPr>
       </w:pPr>
       <w:r>
-        <w:t xml:space="preserve">Lorsqu’on clique sur une </w:t>
-      </w:r>
-      <w:proofErr w:type="spellStart"/>
+        <w:t>Lorsqu’on clique sur une Card</w:t>
+      </w:r>
+      <w:r>
+        <w:t xml:space="preserve">, la </w:t>
+      </w:r>
       <w:r>
         <w:t>Card</w:t>
       </w:r>
-      <w:proofErr w:type="spellEnd"/>
-      <w:r>
-        <w:t xml:space="preserve">, la </w:t>
-      </w:r>
-      <w:proofErr w:type="spellStart"/>
-      <w:r>
-        <w:t>Card</w:t>
-      </w:r>
-      <w:proofErr w:type="spellEnd"/>
       <w:r>
         <w:t xml:space="preserve"> du dessus </w:t>
       </w:r>
@@ -1029,15 +1239,7 @@
         <w:t>.</w:t>
       </w:r>
       <w:r>
-        <w:t xml:space="preserve"> S’il n’y a plus de </w:t>
-      </w:r>
-      <w:proofErr w:type="spellStart"/>
-      <w:r>
-        <w:t>Card</w:t>
-      </w:r>
-      <w:proofErr w:type="spellEnd"/>
-      <w:r>
-        <w:t xml:space="preserve"> dans la Library</w:t>
+        <w:t xml:space="preserve"> S’il n’y a plus de Card dans la Library</w:t>
       </w:r>
       <w:r>
         <w:t>, lance</w:t>
@@ -1082,15 +1284,7 @@
         </w:numPr>
       </w:pPr>
       <w:r>
-        <w:t xml:space="preserve">Lorsqu’on clique sur une </w:t>
-      </w:r>
-      <w:proofErr w:type="spellStart"/>
-      <w:r>
-        <w:t>Card</w:t>
-      </w:r>
-      <w:proofErr w:type="spellEnd"/>
-      <w:r>
-        <w:t>,</w:t>
+        <w:t>Lorsqu’on clique sur une Card,</w:t>
       </w:r>
       <w:r>
         <w:t xml:space="preserve"> le Player tente de la jouer.</w:t>
@@ -1123,26 +1317,10 @@
         <w:t xml:space="preserve">deux Mana verte, le Player doit </w:t>
       </w:r>
       <w:r>
-        <w:t xml:space="preserve">pouvoir retirer deux Mana verte de son </w:t>
-      </w:r>
-      <w:proofErr w:type="spellStart"/>
-      <w:r>
-        <w:t>ManaPool</w:t>
-      </w:r>
-      <w:proofErr w:type="spellEnd"/>
-      <w:r>
-        <w:t>.</w:t>
-      </w:r>
-      <w:r>
-        <w:t xml:space="preserve"> La gestion des Mana </w:t>
-      </w:r>
-      <w:proofErr w:type="spellStart"/>
-      <w:r>
-        <w:t>Colorless</w:t>
-      </w:r>
-      <w:proofErr w:type="spellEnd"/>
-      <w:r>
-        <w:t xml:space="preserve"> se fait en bonus</w:t>
+        <w:t>pouvoir retirer deux Mana verte de son ManaPool.</w:t>
+      </w:r>
+      <w:r>
+        <w:t xml:space="preserve"> La gestion des Mana Colorless se fait en bonus</w:t>
       </w:r>
       <w:r>
         <w:t>.</w:t>
@@ -1160,15 +1338,7 @@
         <w:t>Utilisez la surcharge des opérateurs de comparaison</w:t>
       </w:r>
       <w:r>
-        <w:t xml:space="preserve"> dans </w:t>
-      </w:r>
-      <w:proofErr w:type="spellStart"/>
-      <w:r>
-        <w:t>ManaColor</w:t>
-      </w:r>
-      <w:proofErr w:type="spellEnd"/>
-      <w:r>
-        <w:t xml:space="preserve"> pour savoir </w:t>
+        <w:t xml:space="preserve"> dans ManaColor pour savoir </w:t>
       </w:r>
       <w:r>
         <w:t>si le Player a suffisamment d’une couleur.</w:t>
@@ -1216,15 +1386,7 @@
         <w:t xml:space="preserve">S’il a </w:t>
       </w:r>
       <w:r>
-        <w:t xml:space="preserve">pu payer le coût en Mana, la </w:t>
-      </w:r>
-      <w:proofErr w:type="spellStart"/>
-      <w:r>
-        <w:t>Card</w:t>
-      </w:r>
-      <w:proofErr w:type="spellEnd"/>
-      <w:r>
-        <w:t xml:space="preserve"> est jouée.</w:t>
+        <w:t>pu payer le coût en Mana, la Card est jouée.</w:t>
       </w:r>
       <w:r>
         <w:t xml:space="preserve"> Si elle est un Permanent,</w:t>
@@ -1236,23 +1398,10 @@
         <w:t>la déplace sur le</w:t>
       </w:r>
       <w:r>
-        <w:t xml:space="preserve"> </w:t>
-      </w:r>
-      <w:proofErr w:type="spellStart"/>
-      <w:r>
-        <w:t>Battlefield</w:t>
-      </w:r>
-      <w:proofErr w:type="spellEnd"/>
-      <w:r>
-        <w:t xml:space="preserve">, sinon elle est envoyée au </w:t>
-      </w:r>
-      <w:proofErr w:type="spellStart"/>
-      <w:r>
-        <w:t>Graveyard</w:t>
-      </w:r>
-      <w:proofErr w:type="spellEnd"/>
-      <w:r>
-        <w:t>.</w:t>
+        <w:t xml:space="preserve"> Battlefield</w:t>
+      </w:r>
+      <w:r>
+        <w:t>, sinon elle est envoyée au Graveyard.</w:t>
       </w:r>
     </w:p>
     <w:p>
@@ -1263,11 +1412,9 @@
           <w:numId w:val="4"/>
         </w:numPr>
       </w:pPr>
-      <w:proofErr w:type="spellStart"/>
       <w:r>
         <w:t>Battlefield</w:t>
       </w:r>
-      <w:proofErr w:type="spellEnd"/>
       <w:r>
         <w:t xml:space="preserve"> </w:t>
       </w:r>
@@ -1292,11 +1439,9 @@
       <w:r>
         <w:t xml:space="preserve">Lorsqu’on clique sur une </w:t>
       </w:r>
-      <w:proofErr w:type="spellStart"/>
       <w:r>
         <w:t>Card</w:t>
       </w:r>
-      <w:proofErr w:type="spellEnd"/>
       <w:r>
         <w:t xml:space="preserve">, </w:t>
       </w:r>
@@ -1310,31 +1455,13 @@
         <w:t>t</w:t>
       </w:r>
       <w:r>
-        <w:t xml:space="preserve"> </w:t>
-      </w:r>
-      <w:proofErr w:type="spellStart"/>
-      <w:r>
-        <w:t>Tapped</w:t>
-      </w:r>
-      <w:proofErr w:type="spellEnd"/>
-      <w:r>
-        <w:t xml:space="preserve">. Si la </w:t>
-      </w:r>
-      <w:proofErr w:type="spellStart"/>
-      <w:r>
-        <w:t>Card</w:t>
-      </w:r>
-      <w:proofErr w:type="spellEnd"/>
-      <w:r>
-        <w:t xml:space="preserve"> est une Land, on ajoute au </w:t>
-      </w:r>
-      <w:proofErr w:type="spellStart"/>
-      <w:r>
-        <w:t>ManaPool</w:t>
-      </w:r>
-      <w:proofErr w:type="spellEnd"/>
-      <w:r>
-        <w:t xml:space="preserve"> du Player la Mana qui est généré</w:t>
+        <w:t xml:space="preserve"> Tapped</w:t>
+      </w:r>
+      <w:r>
+        <w:t xml:space="preserve">. Si la Card est une Land, on ajoute au </w:t>
+      </w:r>
+      <w:r>
+        <w:t>ManaPool du Player la Mana qui est généré</w:t>
       </w:r>
       <w:r>
         <w:t>e</w:t>
@@ -1354,11 +1481,9 @@
           <w:numId w:val="4"/>
         </w:numPr>
       </w:pPr>
-      <w:proofErr w:type="spellStart"/>
       <w:r>
         <w:t>Graveyard</w:t>
       </w:r>
-      <w:proofErr w:type="spellEnd"/>
       <w:r>
         <w:t xml:space="preserve"> (2 pts)</w:t>
       </w:r>
@@ -1372,15 +1497,7 @@
         </w:numPr>
       </w:pPr>
       <w:r>
-        <w:t xml:space="preserve">Lorsqu’on clique sur une </w:t>
-      </w:r>
-      <w:proofErr w:type="spellStart"/>
-      <w:r>
-        <w:t>Card</w:t>
-      </w:r>
-      <w:proofErr w:type="spellEnd"/>
-      <w:r>
-        <w:t>, rien ne se passe</w:t>
+        <w:t>Lorsqu’on clique sur une Card, rien ne se passe</w:t>
       </w:r>
       <w:r>
         <w:t>.</w:t>
@@ -1391,6 +1508,7 @@
         <w:pStyle w:val="Titre3"/>
       </w:pPr>
       <w:r>
+        <w:lastRenderedPageBreak/>
         <w:t>Player</w:t>
       </w:r>
       <w:r>
@@ -1412,23 +1530,10 @@
         </w:numPr>
       </w:pPr>
       <w:r>
-        <w:t xml:space="preserve">Le Player est composé d’un </w:t>
-      </w:r>
-      <w:proofErr w:type="spellStart"/>
-      <w:r>
-        <w:t>Battlefield</w:t>
-      </w:r>
-      <w:proofErr w:type="spellEnd"/>
-      <w:r>
-        <w:t xml:space="preserve">, </w:t>
-      </w:r>
-      <w:proofErr w:type="spellStart"/>
-      <w:r>
-        <w:t>Graveyard</w:t>
-      </w:r>
-      <w:proofErr w:type="spellEnd"/>
-      <w:r>
-        <w:t>, Hand et Library.</w:t>
+        <w:t xml:space="preserve">Le Player est composé d’un Battlefield, </w:t>
+      </w:r>
+      <w:r>
+        <w:t>Graveyard, Hand et Library.</w:t>
       </w:r>
     </w:p>
     <w:p>
@@ -1472,29 +1577,16 @@
         </w:numPr>
       </w:pPr>
       <w:r>
-        <w:t xml:space="preserve">Lorsqu’une </w:t>
-      </w:r>
-      <w:proofErr w:type="spellStart"/>
-      <w:r>
-        <w:t>Card</w:t>
-      </w:r>
-      <w:proofErr w:type="spellEnd"/>
+        <w:t xml:space="preserve">Lorsqu’une Card </w:t>
+      </w:r>
+      <w:r>
+        <w:t>est</w:t>
+      </w:r>
       <w:r>
         <w:t xml:space="preserve"> </w:t>
       </w:r>
       <w:r>
-        <w:t>est</w:t>
-      </w:r>
-      <w:r>
-        <w:t xml:space="preserve"> </w:t>
-      </w:r>
-      <w:proofErr w:type="spellStart"/>
-      <w:r>
-        <w:t>tapped</w:t>
-      </w:r>
-      <w:proofErr w:type="spellEnd"/>
-      <w:r>
-        <w:t xml:space="preserve"> </w:t>
+        <w:t xml:space="preserve">tapped </w:t>
       </w:r>
       <w:r>
         <w:t xml:space="preserve">l’affichage de </w:t>
@@ -1508,11 +1600,9 @@
       <w:r>
         <w:t xml:space="preserve"> être affiché à l’envers (</w:t>
       </w:r>
-      <w:proofErr w:type="spellStart"/>
       <w:r>
         <w:t>RotateFlipType</w:t>
       </w:r>
-      <w:proofErr w:type="spellEnd"/>
       <w:r>
         <w:t>).</w:t>
       </w:r>
@@ -1550,15 +1640,7 @@
         </w:numPr>
       </w:pPr>
       <w:r>
-        <w:t xml:space="preserve">L’affichage du </w:t>
-      </w:r>
-      <w:proofErr w:type="spellStart"/>
-      <w:r>
-        <w:t>Battlefield</w:t>
-      </w:r>
-      <w:proofErr w:type="spellEnd"/>
-      <w:r>
-        <w:t xml:space="preserve"> est divisé en deux.</w:t>
+        <w:t>L’affichage du Battlefield est divisé en deux.</w:t>
       </w:r>
     </w:p>
     <w:p>
@@ -1573,15 +1655,7 @@
         <w:t>En haut</w:t>
       </w:r>
       <w:r>
-        <w:t xml:space="preserve">, affichez les </w:t>
-      </w:r>
-      <w:proofErr w:type="spellStart"/>
-      <w:r>
-        <w:t>Creature</w:t>
-      </w:r>
-      <w:proofErr w:type="spellEnd"/>
-      <w:r>
-        <w:t>.</w:t>
+        <w:t>, affichez les Creature.</w:t>
       </w:r>
     </w:p>
     <w:p>
@@ -1601,7 +1675,6 @@
         <w:pStyle w:val="Titre2"/>
       </w:pPr>
       <w:r>
-        <w:lastRenderedPageBreak/>
         <w:t>Git</w:t>
       </w:r>
       <w:r>
@@ -1667,9 +1740,27 @@
           <w:sz w:val="22"/>
           <w:szCs w:val="22"/>
         </w:rPr>
-        <w:t xml:space="preserve">Le nombre de « </w:t>
-      </w:r>
-      <w:proofErr w:type="spellStart"/>
+        <w:t>Le nombre de « commits » doit être supérieur à 10.</w:t>
+      </w:r>
+    </w:p>
+    <w:p>
+      <w:pPr>
+        <w:pStyle w:val="Paragraphedeliste"/>
+        <w:widowControl w:val="0"/>
+        <w:numPr>
+          <w:ilvl w:val="0"/>
+          <w:numId w:val="6"/>
+        </w:numPr>
+        <w:autoSpaceDE w:val="0"/>
+        <w:autoSpaceDN w:val="0"/>
+        <w:adjustRightInd w:val="0"/>
+        <w:spacing w:before="11" w:after="0" w:line="240" w:lineRule="auto"/>
+        <w:rPr>
+          <w:rFonts w:ascii="Calibri" w:hAnsi="Calibri" w:cs="Calibri"/>
+          <w:sz w:val="24"/>
+          <w:szCs w:val="24"/>
+        </w:rPr>
+      </w:pPr>
       <w:r>
         <w:rPr>
           <w:rFonts w:ascii="Calibri" w:hAnsi="Calibri" w:cs="Calibri"/>
@@ -1677,9 +1768,27 @@
           <w:sz w:val="22"/>
           <w:szCs w:val="22"/>
         </w:rPr>
-        <w:t>commits</w:t>
-      </w:r>
-      <w:proofErr w:type="spellEnd"/>
+        <w:t>Chaque membre de l’équipe doit avoir des « commits ».</w:t>
+      </w:r>
+    </w:p>
+    <w:p>
+      <w:pPr>
+        <w:pStyle w:val="Paragraphedeliste"/>
+        <w:widowControl w:val="0"/>
+        <w:numPr>
+          <w:ilvl w:val="1"/>
+          <w:numId w:val="6"/>
+        </w:numPr>
+        <w:autoSpaceDE w:val="0"/>
+        <w:autoSpaceDN w:val="0"/>
+        <w:adjustRightInd w:val="0"/>
+        <w:spacing w:before="11" w:after="0" w:line="240" w:lineRule="auto"/>
+        <w:rPr>
+          <w:rFonts w:ascii="Calibri" w:hAnsi="Calibri" w:cs="Calibri"/>
+          <w:sz w:val="24"/>
+          <w:szCs w:val="24"/>
+        </w:rPr>
+      </w:pPr>
       <w:r>
         <w:rPr>
           <w:rFonts w:ascii="Calibri" w:hAnsi="Calibri" w:cs="Calibri"/>
@@ -1687,123 +1796,7 @@
           <w:sz w:val="22"/>
           <w:szCs w:val="22"/>
         </w:rPr>
-        <w:t xml:space="preserve"> » doit être supérieur à 10.</w:t>
-      </w:r>
-    </w:p>
-    <w:p>
-      <w:pPr>
-        <w:pStyle w:val="Paragraphedeliste"/>
-        <w:widowControl w:val="0"/>
-        <w:numPr>
-          <w:ilvl w:val="0"/>
-          <w:numId w:val="6"/>
-        </w:numPr>
-        <w:autoSpaceDE w:val="0"/>
-        <w:autoSpaceDN w:val="0"/>
-        <w:adjustRightInd w:val="0"/>
-        <w:spacing w:before="11" w:after="0" w:line="240" w:lineRule="auto"/>
-        <w:rPr>
-          <w:rFonts w:ascii="Calibri" w:hAnsi="Calibri" w:cs="Calibri"/>
-          <w:sz w:val="24"/>
-          <w:szCs w:val="24"/>
-        </w:rPr>
-      </w:pPr>
-      <w:r>
-        <w:rPr>
-          <w:rFonts w:ascii="Calibri" w:hAnsi="Calibri" w:cs="Calibri"/>
-          <w:color w:val="000000"/>
-          <w:sz w:val="22"/>
-          <w:szCs w:val="22"/>
-        </w:rPr>
-        <w:t xml:space="preserve">Chaque membre de l’équipe doit avoir des « </w:t>
-      </w:r>
-      <w:proofErr w:type="spellStart"/>
-      <w:r>
-        <w:rPr>
-          <w:rFonts w:ascii="Calibri" w:hAnsi="Calibri" w:cs="Calibri"/>
-          <w:color w:val="000000"/>
-          <w:sz w:val="22"/>
-          <w:szCs w:val="22"/>
-        </w:rPr>
-        <w:t>commits</w:t>
-      </w:r>
-      <w:proofErr w:type="spellEnd"/>
-      <w:r>
-        <w:rPr>
-          <w:rFonts w:ascii="Calibri" w:hAnsi="Calibri" w:cs="Calibri"/>
-          <w:color w:val="000000"/>
-          <w:sz w:val="22"/>
-          <w:szCs w:val="22"/>
-        </w:rPr>
-        <w:t xml:space="preserve"> ».</w:t>
-      </w:r>
-    </w:p>
-    <w:p>
-      <w:pPr>
-        <w:pStyle w:val="Paragraphedeliste"/>
-        <w:widowControl w:val="0"/>
-        <w:numPr>
-          <w:ilvl w:val="1"/>
-          <w:numId w:val="6"/>
-        </w:numPr>
-        <w:autoSpaceDE w:val="0"/>
-        <w:autoSpaceDN w:val="0"/>
-        <w:adjustRightInd w:val="0"/>
-        <w:spacing w:before="11" w:after="0" w:line="240" w:lineRule="auto"/>
-        <w:rPr>
-          <w:rFonts w:ascii="Calibri" w:hAnsi="Calibri" w:cs="Calibri"/>
-          <w:sz w:val="24"/>
-          <w:szCs w:val="24"/>
-        </w:rPr>
-      </w:pPr>
-      <w:r>
-        <w:rPr>
-          <w:rFonts w:ascii="Calibri" w:hAnsi="Calibri" w:cs="Calibri"/>
-          <w:color w:val="000000"/>
-          <w:sz w:val="22"/>
-          <w:szCs w:val="22"/>
-        </w:rPr>
-        <w:t xml:space="preserve">Dans un cas extrême où un membre n’aurait aucun « </w:t>
-      </w:r>
-      <w:proofErr w:type="spellStart"/>
-      <w:r>
-        <w:rPr>
-          <w:rFonts w:ascii="Calibri" w:hAnsi="Calibri" w:cs="Calibri"/>
-          <w:color w:val="000000"/>
-          <w:sz w:val="22"/>
-          <w:szCs w:val="22"/>
-        </w:rPr>
-        <w:t>commits</w:t>
-      </w:r>
-      <w:proofErr w:type="spellEnd"/>
-      <w:r>
-        <w:rPr>
-          <w:rFonts w:ascii="Calibri" w:hAnsi="Calibri" w:cs="Calibri"/>
-          <w:color w:val="000000"/>
-          <w:sz w:val="22"/>
-          <w:szCs w:val="22"/>
-        </w:rPr>
-        <w:t xml:space="preserve"> » ou que ses « </w:t>
-      </w:r>
-      <w:proofErr w:type="spellStart"/>
-      <w:r>
-        <w:rPr>
-          <w:rFonts w:ascii="Calibri" w:hAnsi="Calibri" w:cs="Calibri"/>
-          <w:color w:val="000000"/>
-          <w:sz w:val="22"/>
-          <w:szCs w:val="22"/>
-        </w:rPr>
-        <w:t>commits</w:t>
-      </w:r>
-      <w:proofErr w:type="spellEnd"/>
-      <w:r>
-        <w:rPr>
-          <w:rFonts w:ascii="Calibri" w:hAnsi="Calibri" w:cs="Calibri"/>
-          <w:color w:val="000000"/>
-          <w:sz w:val="22"/>
-          <w:szCs w:val="22"/>
-        </w:rPr>
-        <w:t xml:space="preserve"> » ne fassent rien, la note 0 pourrait être obtenue pour cette personne.</w:t>
+        <w:t>Dans un cas extrême où un membre n’aurait aucun « commits » ou que ses « commits » ne fassent rien, la note 0 pourrait être obtenue pour cette personne.</w:t>
       </w:r>
     </w:p>
     <w:p/>
@@ -1857,13 +1850,8 @@
         <w:t xml:space="preserve"> assez de Mana pour payer</w:t>
       </w:r>
       <w:r>
-        <w:t xml:space="preserve"> le coût en Mana </w:t>
-      </w:r>
-      <w:proofErr w:type="spellStart"/>
-      <w:r>
-        <w:t>Colorless</w:t>
-      </w:r>
-      <w:proofErr w:type="spellEnd"/>
+        <w:t xml:space="preserve"> le coût en Mana Colorless</w:t>
+      </w:r>
     </w:p>
     <w:p>
       <w:pPr>
@@ -1880,24 +1868,10 @@
         <w:t>possible d’utiliser de la Mana de n’importe quelle couleur pour payer</w:t>
       </w:r>
       <w:r>
-        <w:t xml:space="preserve"> du </w:t>
-      </w:r>
-      <w:proofErr w:type="spellStart"/>
-      <w:r>
-        <w:t>Colorless</w:t>
-      </w:r>
-      <w:proofErr w:type="spellEnd"/>
-      <w:r>
-        <w:t>.</w:t>
+        <w:t xml:space="preserve"> du Colorless.</w:t>
       </w:r>
     </w:p>
     <w:sectPr>
-      <w:headerReference w:type="even" r:id="rId7"/>
-      <w:headerReference w:type="default" r:id="rId8"/>
-      <w:footerReference w:type="even" r:id="rId9"/>
-      <w:footerReference w:type="default" r:id="rId10"/>
-      <w:headerReference w:type="first" r:id="rId11"/>
-      <w:footerReference w:type="first" r:id="rId12"/>
       <w:pgSz w:w="12240" w:h="15840"/>
       <w:pgMar w:top="1440" w:right="1440" w:bottom="1440" w:left="1440" w:header="708" w:footer="708" w:gutter="0"/>
       <w:cols w:space="708"/>
@@ -1932,36 +1906,6 @@
 </w:endnotes>
 </file>
 
-<file path=word/footer1.xml><?xml version="1.0" encoding="utf-8"?>
-<w:ftr xmlns:wpc="http://schemas.microsoft.com/office/word/2010/wordprocessingCanvas" xmlns:cx="http://schemas.microsoft.com/office/drawing/2014/chartex" xmlns:cx1="http://schemas.microsoft.com/office/drawing/2015/9/8/chartex" xmlns:cx2="http://schemas.microsoft.com/office/drawing/2015/10/21/chartex" xmlns:cx3="http://schemas.microsoft.com/office/drawing/2016/5/9/chartex" xmlns:cx4="http://schemas.microsoft.com/office/drawing/2016/5/10/chartex" xmlns:cx5="http://schemas.microsoft.com/office/drawing/2016/5/11/chartex" xmlns:cx6="http://schemas.microsoft.com/office/drawing/2016/5/12/chartex" xmlns:cx7="http://schemas.microsoft.com/office/drawing/2016/5/13/chartex" xmlns:cx8="http://schemas.microsoft.com/office/drawing/2016/5/14/chartex" xmlns:mc="http://schemas.openxmlformats.org/markup-compatibility/2006" xmlns:aink="http://schemas.microsoft.com/office/drawing/2016/ink" xmlns:am3d="http://schemas.microsoft.com/office/drawing/2017/model3d" xmlns:o="urn:schemas-microsoft-com:office:office" xmlns:oel="http://schemas.microsoft.com/office/2019/extlst" xmlns:r="http://schemas.openxmlformats.org/officeDocument/2006/relationships" xmlns:m="http://schemas.openxmlformats.org/officeDocument/2006/math" xmlns:v="urn:schemas-microsoft-com:vml" xmlns:wp14="http://schemas.microsoft.com/office/word/2010/wordprocessingDrawing" xmlns:wp="http://schemas.openxmlformats.org/drawingml/2006/wordprocessingDrawing" xmlns:w10="urn:schemas-microsoft-com:office:word" xmlns:w="http://schemas.openxmlformats.org/wordprocessingml/2006/main" xmlns:w14="http://schemas.microsoft.com/office/word/2010/wordml" xmlns:w15="http://schemas.microsoft.com/office/word/2012/wordml" xmlns:w16cex="http://schemas.microsoft.com/office/word/2018/wordml/cex" xmlns:w16cid="http://schemas.microsoft.com/office/word/2016/wordml/cid" xmlns:w16="http://schemas.microsoft.com/office/word/2018/wordml" xmlns:w16sdtdh="http://schemas.microsoft.com/office/word/2020/wordml/sdtdatahash" xmlns:w16se="http://schemas.microsoft.com/office/word/2015/wordml/symex" xmlns:wpg="http://schemas.microsoft.com/office/word/2010/wordprocessingGroup" xmlns:wpi="http://schemas.microsoft.com/office/word/2010/wordprocessingInk" xmlns:wne="http://schemas.microsoft.com/office/word/2006/wordml" xmlns:wps="http://schemas.microsoft.com/office/word/2010/wordprocessingShape" mc:Ignorable="w14 w15 w16se w16cid w16 w16cex w16sdtdh wp14">
-  <w:p>
-    <w:pPr>
-      <w:pStyle w:val="Pieddepage"/>
-    </w:pPr>
-  </w:p>
-</w:ftr>
-</file>
-
-<file path=word/footer2.xml><?xml version="1.0" encoding="utf-8"?>
-<w:ftr xmlns:wpc="http://schemas.microsoft.com/office/word/2010/wordprocessingCanvas" xmlns:cx="http://schemas.microsoft.com/office/drawing/2014/chartex" xmlns:cx1="http://schemas.microsoft.com/office/drawing/2015/9/8/chartex" xmlns:cx2="http://schemas.microsoft.com/office/drawing/2015/10/21/chartex" xmlns:cx3="http://schemas.microsoft.com/office/drawing/2016/5/9/chartex" xmlns:cx4="http://schemas.microsoft.com/office/drawing/2016/5/10/chartex" xmlns:cx5="http://schemas.microsoft.com/office/drawing/2016/5/11/chartex" xmlns:cx6="http://schemas.microsoft.com/office/drawing/2016/5/12/chartex" xmlns:cx7="http://schemas.microsoft.com/office/drawing/2016/5/13/chartex" xmlns:cx8="http://schemas.microsoft.com/office/drawing/2016/5/14/chartex" xmlns:mc="http://schemas.openxmlformats.org/markup-compatibility/2006" xmlns:aink="http://schemas.microsoft.com/office/drawing/2016/ink" xmlns:am3d="http://schemas.microsoft.com/office/drawing/2017/model3d" xmlns:o="urn:schemas-microsoft-com:office:office" xmlns:oel="http://schemas.microsoft.com/office/2019/extlst" xmlns:r="http://schemas.openxmlformats.org/officeDocument/2006/relationships" xmlns:m="http://schemas.openxmlformats.org/officeDocument/2006/math" xmlns:v="urn:schemas-microsoft-com:vml" xmlns:wp14="http://schemas.microsoft.com/office/word/2010/wordprocessingDrawing" xmlns:wp="http://schemas.openxmlformats.org/drawingml/2006/wordprocessingDrawing" xmlns:w10="urn:schemas-microsoft-com:office:word" xmlns:w="http://schemas.openxmlformats.org/wordprocessingml/2006/main" xmlns:w14="http://schemas.microsoft.com/office/word/2010/wordml" xmlns:w15="http://schemas.microsoft.com/office/word/2012/wordml" xmlns:w16cex="http://schemas.microsoft.com/office/word/2018/wordml/cex" xmlns:w16cid="http://schemas.microsoft.com/office/word/2016/wordml/cid" xmlns:w16="http://schemas.microsoft.com/office/word/2018/wordml" xmlns:w16sdtdh="http://schemas.microsoft.com/office/word/2020/wordml/sdtdatahash" xmlns:w16se="http://schemas.microsoft.com/office/word/2015/wordml/symex" xmlns:wpg="http://schemas.microsoft.com/office/word/2010/wordprocessingGroup" xmlns:wpi="http://schemas.microsoft.com/office/word/2010/wordprocessingInk" xmlns:wne="http://schemas.microsoft.com/office/word/2006/wordml" xmlns:wps="http://schemas.microsoft.com/office/word/2010/wordprocessingShape" mc:Ignorable="w14 w15 w16se w16cid w16 w16cex w16sdtdh wp14">
-  <w:p>
-    <w:pPr>
-      <w:pStyle w:val="Pieddepage"/>
-    </w:pPr>
-  </w:p>
-</w:ftr>
-</file>
-
-<file path=word/footer3.xml><?xml version="1.0" encoding="utf-8"?>
-<w:ftr xmlns:wpc="http://schemas.microsoft.com/office/word/2010/wordprocessingCanvas" xmlns:cx="http://schemas.microsoft.com/office/drawing/2014/chartex" xmlns:cx1="http://schemas.microsoft.com/office/drawing/2015/9/8/chartex" xmlns:cx2="http://schemas.microsoft.com/office/drawing/2015/10/21/chartex" xmlns:cx3="http://schemas.microsoft.com/office/drawing/2016/5/9/chartex" xmlns:cx4="http://schemas.microsoft.com/office/drawing/2016/5/10/chartex" xmlns:cx5="http://schemas.microsoft.com/office/drawing/2016/5/11/chartex" xmlns:cx6="http://schemas.microsoft.com/office/drawing/2016/5/12/chartex" xmlns:cx7="http://schemas.microsoft.com/office/drawing/2016/5/13/chartex" xmlns:cx8="http://schemas.microsoft.com/office/drawing/2016/5/14/chartex" xmlns:mc="http://schemas.openxmlformats.org/markup-compatibility/2006" xmlns:aink="http://schemas.microsoft.com/office/drawing/2016/ink" xmlns:am3d="http://schemas.microsoft.com/office/drawing/2017/model3d" xmlns:o="urn:schemas-microsoft-com:office:office" xmlns:oel="http://schemas.microsoft.com/office/2019/extlst" xmlns:r="http://schemas.openxmlformats.org/officeDocument/2006/relationships" xmlns:m="http://schemas.openxmlformats.org/officeDocument/2006/math" xmlns:v="urn:schemas-microsoft-com:vml" xmlns:wp14="http://schemas.microsoft.com/office/word/2010/wordprocessingDrawing" xmlns:wp="http://schemas.openxmlformats.org/drawingml/2006/wordprocessingDrawing" xmlns:w10="urn:schemas-microsoft-com:office:word" xmlns:w="http://schemas.openxmlformats.org/wordprocessingml/2006/main" xmlns:w14="http://schemas.microsoft.com/office/word/2010/wordml" xmlns:w15="http://schemas.microsoft.com/office/word/2012/wordml" xmlns:w16cex="http://schemas.microsoft.com/office/word/2018/wordml/cex" xmlns:w16cid="http://schemas.microsoft.com/office/word/2016/wordml/cid" xmlns:w16="http://schemas.microsoft.com/office/word/2018/wordml" xmlns:w16sdtdh="http://schemas.microsoft.com/office/word/2020/wordml/sdtdatahash" xmlns:w16se="http://schemas.microsoft.com/office/word/2015/wordml/symex" xmlns:wpg="http://schemas.microsoft.com/office/word/2010/wordprocessingGroup" xmlns:wpi="http://schemas.microsoft.com/office/word/2010/wordprocessingInk" xmlns:wne="http://schemas.microsoft.com/office/word/2006/wordml" xmlns:wps="http://schemas.microsoft.com/office/word/2010/wordprocessingShape" mc:Ignorable="w14 w15 w16se w16cid w16 w16cex w16sdtdh wp14">
-  <w:p>
-    <w:pPr>
-      <w:pStyle w:val="Pieddepage"/>
-    </w:pPr>
-  </w:p>
-</w:ftr>
-</file>
-
 <file path=word/footnotes.xml><?xml version="1.0" encoding="utf-8"?>
 <w:footnotes xmlns:wpc="http://schemas.microsoft.com/office/word/2010/wordprocessingCanvas" xmlns:cx="http://schemas.microsoft.com/office/drawing/2014/chartex" xmlns:cx1="http://schemas.microsoft.com/office/drawing/2015/9/8/chartex" xmlns:cx2="http://schemas.microsoft.com/office/drawing/2015/10/21/chartex" xmlns:cx3="http://schemas.microsoft.com/office/drawing/2016/5/9/chartex" xmlns:cx4="http://schemas.microsoft.com/office/drawing/2016/5/10/chartex" xmlns:cx5="http://schemas.microsoft.com/office/drawing/2016/5/11/chartex" xmlns:cx6="http://schemas.microsoft.com/office/drawing/2016/5/12/chartex" xmlns:cx7="http://schemas.microsoft.com/office/drawing/2016/5/13/chartex" xmlns:cx8="http://schemas.microsoft.com/office/drawing/2016/5/14/chartex" xmlns:mc="http://schemas.openxmlformats.org/markup-compatibility/2006" xmlns:aink="http://schemas.microsoft.com/office/drawing/2016/ink" xmlns:am3d="http://schemas.microsoft.com/office/drawing/2017/model3d" xmlns:o="urn:schemas-microsoft-com:office:office" xmlns:oel="http://schemas.microsoft.com/office/2019/extlst" xmlns:r="http://schemas.openxmlformats.org/officeDocument/2006/relationships" xmlns:m="http://schemas.openxmlformats.org/officeDocument/2006/math" xmlns:v="urn:schemas-microsoft-com:vml" xmlns:wp14="http://schemas.microsoft.com/office/word/2010/wordprocessingDrawing" xmlns:wp="http://schemas.openxmlformats.org/drawingml/2006/wordprocessingDrawing" xmlns:w10="urn:schemas-microsoft-com:office:word" xmlns:w="http://schemas.openxmlformats.org/wordprocessingml/2006/main" xmlns:w14="http://schemas.microsoft.com/office/word/2010/wordml" xmlns:w15="http://schemas.microsoft.com/office/word/2012/wordml" xmlns:w16cex="http://schemas.microsoft.com/office/word/2018/wordml/cex" xmlns:w16cid="http://schemas.microsoft.com/office/word/2016/wordml/cid" xmlns:w16="http://schemas.microsoft.com/office/word/2018/wordml" xmlns:w16sdtdh="http://schemas.microsoft.com/office/word/2020/wordml/sdtdatahash" xmlns:w16se="http://schemas.microsoft.com/office/word/2015/wordml/symex" xmlns:wpg="http://schemas.microsoft.com/office/word/2010/wordprocessingGroup" xmlns:wpi="http://schemas.microsoft.com/office/word/2010/wordprocessingInk" xmlns:wne="http://schemas.microsoft.com/office/word/2006/wordml" xmlns:wps="http://schemas.microsoft.com/office/word/2010/wordprocessingShape" mc:Ignorable="w14 w15 w16se w16cid w16 w16cex w16sdtdh wp14">
   <w:footnote w:type="separator" w:id="-1">
@@ -1985,36 +1929,6 @@
     </w:p>
   </w:footnote>
 </w:footnotes>
-</file>
-
-<file path=word/header1.xml><?xml version="1.0" encoding="utf-8"?>
-<w:hdr xmlns:wpc="http://schemas.microsoft.com/office/word/2010/wordprocessingCanvas" xmlns:cx="http://schemas.microsoft.com/office/drawing/2014/chartex" xmlns:cx1="http://schemas.microsoft.com/office/drawing/2015/9/8/chartex" xmlns:cx2="http://schemas.microsoft.com/office/drawing/2015/10/21/chartex" xmlns:cx3="http://schemas.microsoft.com/office/drawing/2016/5/9/chartex" xmlns:cx4="http://schemas.microsoft.com/office/drawing/2016/5/10/chartex" xmlns:cx5="http://schemas.microsoft.com/office/drawing/2016/5/11/chartex" xmlns:cx6="http://schemas.microsoft.com/office/drawing/2016/5/12/chartex" xmlns:cx7="http://schemas.microsoft.com/office/drawing/2016/5/13/chartex" xmlns:cx8="http://schemas.microsoft.com/office/drawing/2016/5/14/chartex" xmlns:mc="http://schemas.openxmlformats.org/markup-compatibility/2006" xmlns:aink="http://schemas.microsoft.com/office/drawing/2016/ink" xmlns:am3d="http://schemas.microsoft.com/office/drawing/2017/model3d" xmlns:o="urn:schemas-microsoft-com:office:office" xmlns:oel="http://schemas.microsoft.com/office/2019/extlst" xmlns:r="http://schemas.openxmlformats.org/officeDocument/2006/relationships" xmlns:m="http://schemas.openxmlformats.org/officeDocument/2006/math" xmlns:v="urn:schemas-microsoft-com:vml" xmlns:wp14="http://schemas.microsoft.com/office/word/2010/wordprocessingDrawing" xmlns:wp="http://schemas.openxmlformats.org/drawingml/2006/wordprocessingDrawing" xmlns:w10="urn:schemas-microsoft-com:office:word" xmlns:w="http://schemas.openxmlformats.org/wordprocessingml/2006/main" xmlns:w14="http://schemas.microsoft.com/office/word/2010/wordml" xmlns:w15="http://schemas.microsoft.com/office/word/2012/wordml" xmlns:w16cex="http://schemas.microsoft.com/office/word/2018/wordml/cex" xmlns:w16cid="http://schemas.microsoft.com/office/word/2016/wordml/cid" xmlns:w16="http://schemas.microsoft.com/office/word/2018/wordml" xmlns:w16sdtdh="http://schemas.microsoft.com/office/word/2020/wordml/sdtdatahash" xmlns:w16se="http://schemas.microsoft.com/office/word/2015/wordml/symex" xmlns:wpg="http://schemas.microsoft.com/office/word/2010/wordprocessingGroup" xmlns:wpi="http://schemas.microsoft.com/office/word/2010/wordprocessingInk" xmlns:wne="http://schemas.microsoft.com/office/word/2006/wordml" xmlns:wps="http://schemas.microsoft.com/office/word/2010/wordprocessingShape" mc:Ignorable="w14 w15 w16se w16cid w16 w16cex w16sdtdh wp14">
-  <w:p>
-    <w:pPr>
-      <w:pStyle w:val="En-tte"/>
-    </w:pPr>
-  </w:p>
-</w:hdr>
-</file>
-
-<file path=word/header2.xml><?xml version="1.0" encoding="utf-8"?>
-<w:hdr xmlns:wpc="http://schemas.microsoft.com/office/word/2010/wordprocessingCanvas" xmlns:cx="http://schemas.microsoft.com/office/drawing/2014/chartex" xmlns:cx1="http://schemas.microsoft.com/office/drawing/2015/9/8/chartex" xmlns:cx2="http://schemas.microsoft.com/office/drawing/2015/10/21/chartex" xmlns:cx3="http://schemas.microsoft.com/office/drawing/2016/5/9/chartex" xmlns:cx4="http://schemas.microsoft.com/office/drawing/2016/5/10/chartex" xmlns:cx5="http://schemas.microsoft.com/office/drawing/2016/5/11/chartex" xmlns:cx6="http://schemas.microsoft.com/office/drawing/2016/5/12/chartex" xmlns:cx7="http://schemas.microsoft.com/office/drawing/2016/5/13/chartex" xmlns:cx8="http://schemas.microsoft.com/office/drawing/2016/5/14/chartex" xmlns:mc="http://schemas.openxmlformats.org/markup-compatibility/2006" xmlns:aink="http://schemas.microsoft.com/office/drawing/2016/ink" xmlns:am3d="http://schemas.microsoft.com/office/drawing/2017/model3d" xmlns:o="urn:schemas-microsoft-com:office:office" xmlns:oel="http://schemas.microsoft.com/office/2019/extlst" xmlns:r="http://schemas.openxmlformats.org/officeDocument/2006/relationships" xmlns:m="http://schemas.openxmlformats.org/officeDocument/2006/math" xmlns:v="urn:schemas-microsoft-com:vml" xmlns:wp14="http://schemas.microsoft.com/office/word/2010/wordprocessingDrawing" xmlns:wp="http://schemas.openxmlformats.org/drawingml/2006/wordprocessingDrawing" xmlns:w10="urn:schemas-microsoft-com:office:word" xmlns:w="http://schemas.openxmlformats.org/wordprocessingml/2006/main" xmlns:w14="http://schemas.microsoft.com/office/word/2010/wordml" xmlns:w15="http://schemas.microsoft.com/office/word/2012/wordml" xmlns:w16cex="http://schemas.microsoft.com/office/word/2018/wordml/cex" xmlns:w16cid="http://schemas.microsoft.com/office/word/2016/wordml/cid" xmlns:w16="http://schemas.microsoft.com/office/word/2018/wordml" xmlns:w16sdtdh="http://schemas.microsoft.com/office/word/2020/wordml/sdtdatahash" xmlns:w16se="http://schemas.microsoft.com/office/word/2015/wordml/symex" xmlns:wpg="http://schemas.microsoft.com/office/word/2010/wordprocessingGroup" xmlns:wpi="http://schemas.microsoft.com/office/word/2010/wordprocessingInk" xmlns:wne="http://schemas.microsoft.com/office/word/2006/wordml" xmlns:wps="http://schemas.microsoft.com/office/word/2010/wordprocessingShape" mc:Ignorable="w14 w15 w16se w16cid w16 w16cex w16sdtdh wp14">
-  <w:p>
-    <w:pPr>
-      <w:pStyle w:val="En-tte"/>
-    </w:pPr>
-  </w:p>
-</w:hdr>
-</file>
-
-<file path=word/header3.xml><?xml version="1.0" encoding="utf-8"?>
-<w:hdr xmlns:wpc="http://schemas.microsoft.com/office/word/2010/wordprocessingCanvas" xmlns:cx="http://schemas.microsoft.com/office/drawing/2014/chartex" xmlns:cx1="http://schemas.microsoft.com/office/drawing/2015/9/8/chartex" xmlns:cx2="http://schemas.microsoft.com/office/drawing/2015/10/21/chartex" xmlns:cx3="http://schemas.microsoft.com/office/drawing/2016/5/9/chartex" xmlns:cx4="http://schemas.microsoft.com/office/drawing/2016/5/10/chartex" xmlns:cx5="http://schemas.microsoft.com/office/drawing/2016/5/11/chartex" xmlns:cx6="http://schemas.microsoft.com/office/drawing/2016/5/12/chartex" xmlns:cx7="http://schemas.microsoft.com/office/drawing/2016/5/13/chartex" xmlns:cx8="http://schemas.microsoft.com/office/drawing/2016/5/14/chartex" xmlns:mc="http://schemas.openxmlformats.org/markup-compatibility/2006" xmlns:aink="http://schemas.microsoft.com/office/drawing/2016/ink" xmlns:am3d="http://schemas.microsoft.com/office/drawing/2017/model3d" xmlns:o="urn:schemas-microsoft-com:office:office" xmlns:oel="http://schemas.microsoft.com/office/2019/extlst" xmlns:r="http://schemas.openxmlformats.org/officeDocument/2006/relationships" xmlns:m="http://schemas.openxmlformats.org/officeDocument/2006/math" xmlns:v="urn:schemas-microsoft-com:vml" xmlns:wp14="http://schemas.microsoft.com/office/word/2010/wordprocessingDrawing" xmlns:wp="http://schemas.openxmlformats.org/drawingml/2006/wordprocessingDrawing" xmlns:w10="urn:schemas-microsoft-com:office:word" xmlns:w="http://schemas.openxmlformats.org/wordprocessingml/2006/main" xmlns:w14="http://schemas.microsoft.com/office/word/2010/wordml" xmlns:w15="http://schemas.microsoft.com/office/word/2012/wordml" xmlns:w16cex="http://schemas.microsoft.com/office/word/2018/wordml/cex" xmlns:w16cid="http://schemas.microsoft.com/office/word/2016/wordml/cid" xmlns:w16="http://schemas.microsoft.com/office/word/2018/wordml" xmlns:w16sdtdh="http://schemas.microsoft.com/office/word/2020/wordml/sdtdatahash" xmlns:w16se="http://schemas.microsoft.com/office/word/2015/wordml/symex" xmlns:wpg="http://schemas.microsoft.com/office/word/2010/wordprocessingGroup" xmlns:wpi="http://schemas.microsoft.com/office/word/2010/wordprocessingInk" xmlns:wne="http://schemas.microsoft.com/office/word/2006/wordml" xmlns:wps="http://schemas.microsoft.com/office/word/2010/wordprocessingShape" mc:Ignorable="w14 w15 w16se w16cid w16 w16cex w16sdtdh wp14">
-  <w:p>
-    <w:pPr>
-      <w:pStyle w:val="En-tte"/>
-    </w:pPr>
-  </w:p>
-</w:hdr>
 </file>
 
 <file path=word/numbering.xml><?xml version="1.0" encoding="utf-8"?>
@@ -3114,7 +3028,7 @@
   <w:style w:type="paragraph" w:default="1" w:styleId="Normal">
     <w:name w:val="Normal"/>
     <w:qFormat/>
-    <w:rsid w:val="00ED6A42"/>
+    <w:rsid w:val="00470C83"/>
   </w:style>
   <w:style w:type="paragraph" w:styleId="Titre1">
     <w:name w:val="heading 1"/>

</xml_diff>

<commit_message>
REtrait LIGNE VIDE et changement mana carte
</commit_message>
<xml_diff>
--- a/travail2.docx
+++ b/travail2.docx
@@ -1069,6 +1069,45 @@
       </w:r>
     </w:p>
     <w:p>
+      <w:r>
+        <w:drawing>
+          <wp:inline distT="0" distB="0" distL="0" distR="0" wp14:anchorId="552028E7" wp14:editId="4DCE084C">
+            <wp:extent cx="3871295" cy="426757"/>
+            <wp:effectExtent l="0" t="0" r="0" b="0"/>
+            <wp:docPr id="8" name="Image 8"/>
+            <wp:cNvGraphicFramePr>
+              <a:graphicFrameLocks xmlns:a="http://schemas.openxmlformats.org/drawingml/2006/main" noChangeAspect="1"/>
+            </wp:cNvGraphicFramePr>
+            <a:graphic xmlns:a="http://schemas.openxmlformats.org/drawingml/2006/main">
+              <a:graphicData uri="http://schemas.openxmlformats.org/drawingml/2006/picture">
+                <pic:pic xmlns:pic="http://schemas.openxmlformats.org/drawingml/2006/picture">
+                  <pic:nvPicPr>
+                    <pic:cNvPr id="1" name=""/>
+                    <pic:cNvPicPr/>
+                  </pic:nvPicPr>
+                  <pic:blipFill>
+                    <a:blip r:embed="rId13"/>
+                    <a:stretch>
+                      <a:fillRect/>
+                    </a:stretch>
+                  </pic:blipFill>
+                  <pic:spPr>
+                    <a:xfrm>
+                      <a:off x="0" y="0"/>
+                      <a:ext cx="3871295" cy="426757"/>
+                    </a:xfrm>
+                    <a:prstGeom prst="rect">
+                      <a:avLst/>
+                    </a:prstGeom>
+                  </pic:spPr>
+                </pic:pic>
+              </a:graphicData>
+            </a:graphic>
+          </wp:inline>
+        </w:drawing>
+      </w:r>
+    </w:p>
+    <w:p>
       <w:pPr>
         <w:pStyle w:val="Paragraphedeliste"/>
         <w:numPr>
@@ -1087,6 +1126,372 @@
       </w:r>
     </w:p>
     <w:p>
+      <w:r>
+        <w:drawing>
+          <wp:inline distT="0" distB="0" distL="0" distR="0" wp14:anchorId="14EBB898" wp14:editId="3215516C">
+            <wp:extent cx="4244708" cy="373412"/>
+            <wp:effectExtent l="0" t="0" r="3810" b="7620"/>
+            <wp:docPr id="7" name="Image 7"/>
+            <wp:cNvGraphicFramePr>
+              <a:graphicFrameLocks xmlns:a="http://schemas.openxmlformats.org/drawingml/2006/main" noChangeAspect="1"/>
+            </wp:cNvGraphicFramePr>
+            <a:graphic xmlns:a="http://schemas.openxmlformats.org/drawingml/2006/main">
+              <a:graphicData uri="http://schemas.openxmlformats.org/drawingml/2006/picture">
+                <pic:pic xmlns:pic="http://schemas.openxmlformats.org/drawingml/2006/picture">
+                  <pic:nvPicPr>
+                    <pic:cNvPr id="1" name=""/>
+                    <pic:cNvPicPr/>
+                  </pic:nvPicPr>
+                  <pic:blipFill>
+                    <a:blip r:embed="rId14"/>
+                    <a:stretch>
+                      <a:fillRect/>
+                    </a:stretch>
+                  </pic:blipFill>
+                  <pic:spPr>
+                    <a:xfrm>
+                      <a:off x="0" y="0"/>
+                      <a:ext cx="4244708" cy="373412"/>
+                    </a:xfrm>
+                    <a:prstGeom prst="rect">
+                      <a:avLst/>
+                    </a:prstGeom>
+                  </pic:spPr>
+                </pic:pic>
+              </a:graphicData>
+            </a:graphic>
+          </wp:inline>
+        </w:drawing>
+      </w:r>
+    </w:p>
+    <w:p>
+      <w:pPr>
+        <w:ind w:left="708" w:firstLine="708"/>
+      </w:pPr>
+      <w:r>
+        <w:t>Library</w:t>
+      </w:r>
+      <w:r>
+        <w:t xml:space="preserve"> (10 pts)</w:t>
+      </w:r>
+    </w:p>
+    <w:p>
+      <w:pPr>
+        <w:pStyle w:val="Paragraphedeliste"/>
+        <w:numPr>
+          <w:ilvl w:val="2"/>
+          <w:numId w:val="4"/>
+        </w:numPr>
+      </w:pPr>
+      <w:r>
+        <w:t xml:space="preserve">La </w:t>
+      </w:r>
+      <w:r>
+        <w:t>TopCard</w:t>
+      </w:r>
+      <w:r>
+        <w:t xml:space="preserve"> de la </w:t>
+      </w:r>
+      <w:r>
+        <w:t>Library est une</w:t>
+      </w:r>
+      <w:r>
+        <w:t xml:space="preserve"> </w:t>
+      </w:r>
+      <w:r>
+        <w:t>D</w:t>
+      </w:r>
+      <w:r>
+        <w:t>arkCardBack</w:t>
+      </w:r>
+      <w:r>
+        <w:t xml:space="preserve"> lorsqu’elle est vide, sinon </w:t>
+      </w:r>
+      <w:r>
+        <w:t xml:space="preserve">c’est une </w:t>
+      </w:r>
+      <w:r>
+        <w:t>CardBack</w:t>
+      </w:r>
+      <w:r>
+        <w:t>.</w:t>
+      </w:r>
+    </w:p>
+    <w:p>
+      <w:r>
+        <w:drawing>
+          <wp:inline distT="0" distB="0" distL="0" distR="0" wp14:anchorId="73E91C6A" wp14:editId="50F40F9C">
+            <wp:extent cx="2583404" cy="1745131"/>
+            <wp:effectExtent l="0" t="0" r="7620" b="7620"/>
+            <wp:docPr id="9" name="Image 9" descr="Une image contenant texte&#10;&#10;Description générée automatiquement"/>
+            <wp:cNvGraphicFramePr>
+              <a:graphicFrameLocks xmlns:a="http://schemas.openxmlformats.org/drawingml/2006/main" noChangeAspect="1"/>
+            </wp:cNvGraphicFramePr>
+            <a:graphic xmlns:a="http://schemas.openxmlformats.org/drawingml/2006/main">
+              <a:graphicData uri="http://schemas.openxmlformats.org/drawingml/2006/picture">
+                <pic:pic xmlns:pic="http://schemas.openxmlformats.org/drawingml/2006/picture">
+                  <pic:nvPicPr>
+                    <pic:cNvPr id="9" name="Image 9" descr="Une image contenant texte&#10;&#10;Description générée automatiquement"/>
+                    <pic:cNvPicPr/>
+                  </pic:nvPicPr>
+                  <pic:blipFill>
+                    <a:blip r:embed="rId15"/>
+                    <a:stretch>
+                      <a:fillRect/>
+                    </a:stretch>
+                  </pic:blipFill>
+                  <pic:spPr>
+                    <a:xfrm>
+                      <a:off x="0" y="0"/>
+                      <a:ext cx="2583404" cy="1745131"/>
+                    </a:xfrm>
+                    <a:prstGeom prst="rect">
+                      <a:avLst/>
+                    </a:prstGeom>
+                  </pic:spPr>
+                </pic:pic>
+              </a:graphicData>
+            </a:graphic>
+          </wp:inline>
+        </w:drawing>
+      </w:r>
+    </w:p>
+    <w:p>
+      <w:pPr>
+        <w:pStyle w:val="Paragraphedeliste"/>
+        <w:numPr>
+          <w:ilvl w:val="2"/>
+          <w:numId w:val="4"/>
+        </w:numPr>
+      </w:pPr>
+      <w:r>
+        <w:t xml:space="preserve">La Library doit permettre de </w:t>
+      </w:r>
+      <w:r>
+        <w:t>mélanger ses Card.</w:t>
+      </w:r>
+    </w:p>
+    <w:p>
+      <w:r>
+        <w:lastRenderedPageBreak/>
+        <w:drawing>
+          <wp:inline distT="0" distB="0" distL="0" distR="0" wp14:anchorId="1A5D98A3" wp14:editId="13B57039">
+            <wp:extent cx="3779848" cy="2324301"/>
+            <wp:effectExtent l="0" t="0" r="0" b="0"/>
+            <wp:docPr id="10" name="Image 10" descr="Une image contenant texte&#10;&#10;Description générée automatiquement"/>
+            <wp:cNvGraphicFramePr>
+              <a:graphicFrameLocks xmlns:a="http://schemas.openxmlformats.org/drawingml/2006/main" noChangeAspect="1"/>
+            </wp:cNvGraphicFramePr>
+            <a:graphic xmlns:a="http://schemas.openxmlformats.org/drawingml/2006/main">
+              <a:graphicData uri="http://schemas.openxmlformats.org/drawingml/2006/picture">
+                <pic:pic xmlns:pic="http://schemas.openxmlformats.org/drawingml/2006/picture">
+                  <pic:nvPicPr>
+                    <pic:cNvPr id="10" name="Image 10" descr="Une image contenant texte&#10;&#10;Description générée automatiquement"/>
+                    <pic:cNvPicPr/>
+                  </pic:nvPicPr>
+                  <pic:blipFill>
+                    <a:blip r:embed="rId16"/>
+                    <a:stretch>
+                      <a:fillRect/>
+                    </a:stretch>
+                  </pic:blipFill>
+                  <pic:spPr>
+                    <a:xfrm>
+                      <a:off x="0" y="0"/>
+                      <a:ext cx="3779848" cy="2324301"/>
+                    </a:xfrm>
+                    <a:prstGeom prst="rect">
+                      <a:avLst/>
+                    </a:prstGeom>
+                  </pic:spPr>
+                </pic:pic>
+              </a:graphicData>
+            </a:graphic>
+          </wp:inline>
+        </w:drawing>
+      </w:r>
+    </w:p>
+    <w:p>
+      <w:pPr>
+        <w:pStyle w:val="Paragraphedeliste"/>
+        <w:numPr>
+          <w:ilvl w:val="2"/>
+          <w:numId w:val="4"/>
+        </w:numPr>
+      </w:pPr>
+      <w:r>
+        <w:t>Lorsqu’on clique sur une Card</w:t>
+      </w:r>
+      <w:r>
+        <w:t xml:space="preserve">, la </w:t>
+      </w:r>
+      <w:r>
+        <w:t>Card</w:t>
+      </w:r>
+      <w:r>
+        <w:t xml:space="preserve"> du dessus </w:t>
+      </w:r>
+      <w:r>
+        <w:t>doit être retiré</w:t>
+      </w:r>
+      <w:r>
+        <w:t>e</w:t>
+      </w:r>
+      <w:r>
+        <w:t xml:space="preserve"> de la Library</w:t>
+      </w:r>
+      <w:r>
+        <w:t xml:space="preserve"> et le Player la place dans sa Hand</w:t>
+      </w:r>
+      <w:r>
+        <w:t xml:space="preserve"> (</w:t>
+      </w:r>
+      <w:r>
+        <w:t xml:space="preserve">pensez à </w:t>
+      </w:r>
+      <w:r>
+        <w:rPr>
+          <w:highlight w:val="yellow"/>
+        </w:rPr>
+        <w:t>comment le Player peut être informé</w:t>
+      </w:r>
+      <w:r>
+        <w:t xml:space="preserve"> qu’une carte </w:t>
+      </w:r>
+      <w:r>
+        <w:t>a</w:t>
+      </w:r>
+      <w:r>
+        <w:t xml:space="preserve"> été</w:t>
+      </w:r>
+      <w:r>
+        <w:t xml:space="preserve"> </w:t>
+      </w:r>
+      <w:r>
+        <w:rPr>
+          <w:highlight w:val="yellow"/>
+        </w:rPr>
+        <w:t>retiré</w:t>
+      </w:r>
+      <w:r>
+        <w:rPr>
+          <w:highlight w:val="yellow"/>
+        </w:rPr>
+        <w:t>e</w:t>
+      </w:r>
+      <w:r>
+        <w:rPr>
+          <w:highlight w:val="yellow"/>
+        </w:rPr>
+        <w:t xml:space="preserve"> de sa Library</w:t>
+      </w:r>
+      <w:r>
+        <w:t>)</w:t>
+      </w:r>
+      <w:r>
+        <w:t>.</w:t>
+      </w:r>
+      <w:r>
+        <w:t xml:space="preserve"> S’il n’y a plus de Card dans la Library</w:t>
+      </w:r>
+      <w:r>
+        <w:t>, lance</w:t>
+      </w:r>
+      <w:r>
+        <w:t>z</w:t>
+      </w:r>
+      <w:r>
+        <w:t xml:space="preserve"> une exception avec un message significatif et affichez</w:t>
+      </w:r>
+      <w:r>
+        <w:t>-</w:t>
+      </w:r>
+      <w:r>
+        <w:t>le</w:t>
+      </w:r>
+      <w:r>
+        <w:t>.</w:t>
+      </w:r>
+    </w:p>
+    <w:p>
+      <w:r>
+        <w:drawing>
+          <wp:inline distT="0" distB="0" distL="0" distR="0" wp14:anchorId="780B02EF" wp14:editId="597C78D1">
+            <wp:extent cx="4122777" cy="2385267"/>
+            <wp:effectExtent l="0" t="0" r="0" b="0"/>
+            <wp:docPr id="11" name="Image 11" descr="Une image contenant texte&#10;&#10;Description générée automatiquement"/>
+            <wp:cNvGraphicFramePr>
+              <a:graphicFrameLocks xmlns:a="http://schemas.openxmlformats.org/drawingml/2006/main" noChangeAspect="1"/>
+            </wp:cNvGraphicFramePr>
+            <a:graphic xmlns:a="http://schemas.openxmlformats.org/drawingml/2006/main">
+              <a:graphicData uri="http://schemas.openxmlformats.org/drawingml/2006/picture">
+                <pic:pic xmlns:pic="http://schemas.openxmlformats.org/drawingml/2006/picture">
+                  <pic:nvPicPr>
+                    <pic:cNvPr id="11" name="Image 11" descr="Une image contenant texte&#10;&#10;Description générée automatiquement"/>
+                    <pic:cNvPicPr/>
+                  </pic:nvPicPr>
+                  <pic:blipFill>
+                    <a:blip r:embed="rId17"/>
+                    <a:stretch>
+                      <a:fillRect/>
+                    </a:stretch>
+                  </pic:blipFill>
+                  <pic:spPr>
+                    <a:xfrm>
+                      <a:off x="0" y="0"/>
+                      <a:ext cx="4122777" cy="2385267"/>
+                    </a:xfrm>
+                    <a:prstGeom prst="rect">
+                      <a:avLst/>
+                    </a:prstGeom>
+                  </pic:spPr>
+                </pic:pic>
+              </a:graphicData>
+            </a:graphic>
+          </wp:inline>
+        </w:drawing>
+      </w:r>
+    </w:p>
+    <w:p>
+      <w:r>
+        <w:drawing>
+          <wp:inline distT="0" distB="0" distL="0" distR="0" wp14:anchorId="201A9038" wp14:editId="361B8890">
+            <wp:extent cx="3398815" cy="1074513"/>
+            <wp:effectExtent l="0" t="0" r="0" b="0"/>
+            <wp:docPr id="12" name="Image 12" descr="Une image contenant texte&#10;&#10;Description générée automatiquement"/>
+            <wp:cNvGraphicFramePr>
+              <a:graphicFrameLocks xmlns:a="http://schemas.openxmlformats.org/drawingml/2006/main" noChangeAspect="1"/>
+            </wp:cNvGraphicFramePr>
+            <a:graphic xmlns:a="http://schemas.openxmlformats.org/drawingml/2006/main">
+              <a:graphicData uri="http://schemas.openxmlformats.org/drawingml/2006/picture">
+                <pic:pic xmlns:pic="http://schemas.openxmlformats.org/drawingml/2006/picture">
+                  <pic:nvPicPr>
+                    <pic:cNvPr id="12" name="Image 12" descr="Une image contenant texte&#10;&#10;Description générée automatiquement"/>
+                    <pic:cNvPicPr/>
+                  </pic:nvPicPr>
+                  <pic:blipFill>
+                    <a:blip r:embed="rId18"/>
+                    <a:stretch>
+                      <a:fillRect/>
+                    </a:stretch>
+                  </pic:blipFill>
+                  <pic:spPr>
+                    <a:xfrm>
+                      <a:off x="0" y="0"/>
+                      <a:ext cx="3398815" cy="1074513"/>
+                    </a:xfrm>
+                    <a:prstGeom prst="rect">
+                      <a:avLst/>
+                    </a:prstGeom>
+                  </pic:spPr>
+                </pic:pic>
+              </a:graphicData>
+            </a:graphic>
+          </wp:inline>
+        </w:drawing>
+      </w:r>
+    </w:p>
+    <w:p>
       <w:pPr>
         <w:pStyle w:val="Paragraphedeliste"/>
         <w:numPr>
@@ -1095,7 +1500,7 @@
         </w:numPr>
       </w:pPr>
       <w:r>
-        <w:t>Library</w:t>
+        <w:t>Hand</w:t>
       </w:r>
       <w:r>
         <w:t xml:space="preserve"> (10 pts)</w:t>
@@ -1110,37 +1515,149 @@
         </w:numPr>
       </w:pPr>
       <w:r>
-        <w:t xml:space="preserve">La </w:t>
-      </w:r>
-      <w:r>
-        <w:t>TopCard</w:t>
-      </w:r>
-      <w:r>
-        <w:t xml:space="preserve"> de la </w:t>
-      </w:r>
-      <w:r>
-        <w:t>Library est une</w:t>
+        <w:t>Lorsqu’on clique sur une Card,</w:t>
+      </w:r>
+      <w:r>
+        <w:t xml:space="preserve"> le Player tente de la jouer.</w:t>
+      </w:r>
+    </w:p>
+    <w:p>
+      <w:pPr>
+        <w:pStyle w:val="Paragraphedeliste"/>
+        <w:numPr>
+          <w:ilvl w:val="3"/>
+          <w:numId w:val="4"/>
+        </w:numPr>
+      </w:pPr>
+      <w:r>
+        <w:t xml:space="preserve">Pour ce fait, il </w:t>
+      </w:r>
+      <w:r>
+        <w:t>tente payer le coût en Mana de la carte</w:t>
+      </w:r>
+      <w:r>
+        <w:t xml:space="preserve">. </w:t>
+      </w:r>
+      <w:r>
+        <w:t>Par exemple, s</w:t>
+      </w:r>
+      <w:r>
+        <w:t xml:space="preserve">i la carte demande </w:t>
+      </w:r>
+      <w:r>
+        <w:t xml:space="preserve">deux Mana verte, le Player doit </w:t>
+      </w:r>
+      <w:r>
+        <w:t>pouvoir retirer deux Mana verte de son ManaPool.</w:t>
+      </w:r>
+      <w:r>
+        <w:t xml:space="preserve"> La gestion des Mana Colorless se fait en bonus</w:t>
+      </w:r>
+      <w:r>
+        <w:t>.</w:t>
+      </w:r>
+    </w:p>
+    <w:p>
+      <w:pPr>
+        <w:pStyle w:val="Paragraphedeliste"/>
+        <w:numPr>
+          <w:ilvl w:val="3"/>
+          <w:numId w:val="4"/>
+        </w:numPr>
+      </w:pPr>
+      <w:r>
+        <w:lastRenderedPageBreak/>
+        <w:t>Utilisez la surcharge des opérateurs de comparaison</w:t>
+      </w:r>
+      <w:r>
+        <w:t xml:space="preserve"> dans ManaColor pour savoir </w:t>
+      </w:r>
+      <w:r>
+        <w:t>si le Player a suffisamment d’une couleur.</w:t>
+      </w:r>
+    </w:p>
+    <w:p>
+      <w:pPr>
+        <w:pStyle w:val="Paragraphedeliste"/>
+        <w:numPr>
+          <w:ilvl w:val="3"/>
+          <w:numId w:val="4"/>
+        </w:numPr>
+      </w:pPr>
+      <w:r>
+        <w:t>Si le Player n’a pas assez de Mana, lance</w:t>
+      </w:r>
+      <w:r>
+        <w:t>z</w:t>
+      </w:r>
+      <w:r>
+        <w:t xml:space="preserve"> une exception avec un message </w:t>
+      </w:r>
+      <w:r>
+        <w:t>significatif</w:t>
+      </w:r>
+      <w:r>
+        <w:t xml:space="preserve"> et affichez</w:t>
+      </w:r>
+      <w:r>
+        <w:t>-</w:t>
+      </w:r>
+      <w:r>
+        <w:t>le.</w:t>
+      </w:r>
+    </w:p>
+    <w:p>
+      <w:pPr>
+        <w:pStyle w:val="Paragraphedeliste"/>
+        <w:numPr>
+          <w:ilvl w:val="3"/>
+          <w:numId w:val="4"/>
+        </w:numPr>
+      </w:pPr>
+      <w:r>
+        <w:t xml:space="preserve">S’il a </w:t>
+      </w:r>
+      <w:r>
+        <w:t>pu payer le coût en Mana, la Card est jouée.</w:t>
+      </w:r>
+      <w:r>
+        <w:t xml:space="preserve"> Si elle est un Permanent,</w:t>
+      </w:r>
+      <w:r>
+        <w:t xml:space="preserve"> le Player </w:t>
+      </w:r>
+      <w:r>
+        <w:t>la déplace sur le</w:t>
+      </w:r>
+      <w:r>
+        <w:t xml:space="preserve"> Battlefield</w:t>
+      </w:r>
+      <w:r>
+        <w:t>, sinon elle est envoyée au Graveyard.</w:t>
+      </w:r>
+    </w:p>
+    <w:p>
+      <w:pPr>
+        <w:pStyle w:val="Paragraphedeliste"/>
+        <w:numPr>
+          <w:ilvl w:val="1"/>
+          <w:numId w:val="4"/>
+        </w:numPr>
+      </w:pPr>
+      <w:r>
+        <w:t>Battlefield</w:t>
       </w:r>
       <w:r>
         <w:t xml:space="preserve"> </w:t>
       </w:r>
       <w:r>
-        <w:t>D</w:t>
-      </w:r>
-      <w:r>
-        <w:t>arkCardBack</w:t>
-      </w:r>
-      <w:r>
-        <w:t xml:space="preserve"> lorsqu’elle est vide, sinon </w:t>
-      </w:r>
-      <w:r>
-        <w:t xml:space="preserve">c’est une </w:t>
-      </w:r>
-      <w:r>
-        <w:t>CardBack</w:t>
-      </w:r>
-      <w:r>
-        <w:t>.</w:t>
+        <w:t>(5</w:t>
+      </w:r>
+      <w:r>
+        <w:t xml:space="preserve"> </w:t>
+      </w:r>
+      <w:r>
+        <w:t>pts)</w:t>
       </w:r>
     </w:p>
     <w:p>
@@ -1152,10 +1669,55 @@
         </w:numPr>
       </w:pPr>
       <w:r>
-        <w:t xml:space="preserve">La Library doit permettre de </w:t>
-      </w:r>
-      <w:r>
-        <w:t>mélanger ses Card.</w:t>
+        <w:t xml:space="preserve">Lorsqu’on clique sur une </w:t>
+      </w:r>
+      <w:r>
+        <w:t>Card</w:t>
+      </w:r>
+      <w:r>
+        <w:t xml:space="preserve">, </w:t>
+      </w:r>
+      <w:r>
+        <w:t xml:space="preserve">on inverse </w:t>
+      </w:r>
+      <w:r>
+        <w:t>son statu</w:t>
+      </w:r>
+      <w:r>
+        <w:t>t</w:t>
+      </w:r>
+      <w:r>
+        <w:t xml:space="preserve"> Tapped</w:t>
+      </w:r>
+      <w:r>
+        <w:t xml:space="preserve">. Si la Card est une Land, on ajoute au </w:t>
+      </w:r>
+      <w:r>
+        <w:t>ManaPool du Player la Mana qui est généré</w:t>
+      </w:r>
+      <w:r>
+        <w:t>e</w:t>
+      </w:r>
+      <w:r>
+        <w:t xml:space="preserve"> par cette Land</w:t>
+      </w:r>
+      <w:r>
+        <w:t>.</w:t>
+      </w:r>
+    </w:p>
+    <w:p>
+      <w:pPr>
+        <w:pStyle w:val="Paragraphedeliste"/>
+        <w:numPr>
+          <w:ilvl w:val="1"/>
+          <w:numId w:val="4"/>
+        </w:numPr>
+      </w:pPr>
+      <w:r>
+        <w:t>Graveyard</w:t>
+      </w:r>
+      <w:r>
+        <w:t xml:space="preserve"> (2 pts)</w:t>
       </w:r>
     </w:p>
     <w:p>
@@ -1167,348 +1729,17 @@
         </w:numPr>
       </w:pPr>
       <w:r>
-        <w:t>Lorsqu’on clique sur une Card</w:t>
-      </w:r>
-      <w:r>
-        <w:t xml:space="preserve">, la </w:t>
-      </w:r>
-      <w:r>
-        <w:t>Card</w:t>
-      </w:r>
-      <w:r>
-        <w:t xml:space="preserve"> du dessus </w:t>
-      </w:r>
-      <w:r>
-        <w:t>doit être retiré</w:t>
-      </w:r>
-      <w:r>
-        <w:t>e</w:t>
-      </w:r>
-      <w:r>
-        <w:t xml:space="preserve"> de la Library</w:t>
-      </w:r>
-      <w:r>
-        <w:t xml:space="preserve"> et le Player la place dans sa Hand</w:t>
-      </w:r>
-      <w:r>
-        <w:t xml:space="preserve"> (</w:t>
-      </w:r>
-      <w:r>
-        <w:t xml:space="preserve">pensez à </w:t>
-      </w:r>
-      <w:r>
-        <w:rPr>
-          <w:highlight w:val="yellow"/>
-        </w:rPr>
-        <w:t>comment le Player peut être informé</w:t>
-      </w:r>
-      <w:r>
-        <w:t xml:space="preserve"> qu’une carte </w:t>
-      </w:r>
-      <w:r>
-        <w:t>a</w:t>
-      </w:r>
-      <w:r>
-        <w:t xml:space="preserve"> été</w:t>
-      </w:r>
-      <w:r>
-        <w:t xml:space="preserve"> </w:t>
-      </w:r>
-      <w:r>
-        <w:rPr>
-          <w:highlight w:val="yellow"/>
-        </w:rPr>
-        <w:t>retiré</w:t>
-      </w:r>
-      <w:r>
-        <w:rPr>
-          <w:highlight w:val="yellow"/>
-        </w:rPr>
-        <w:t>e</w:t>
-      </w:r>
-      <w:r>
-        <w:rPr>
-          <w:highlight w:val="yellow"/>
-        </w:rPr>
-        <w:t xml:space="preserve"> de sa Library</w:t>
-      </w:r>
-      <w:r>
-        <w:t>)</w:t>
+        <w:t>Lorsqu’on clique sur une Card, rien ne se passe</w:t>
       </w:r>
       <w:r>
         <w:t>.</w:t>
       </w:r>
-      <w:r>
-        <w:t xml:space="preserve"> S’il n’y a plus de Card dans la Library</w:t>
-      </w:r>
-      <w:r>
-        <w:t>, lance</w:t>
-      </w:r>
-      <w:r>
-        <w:t>z</w:t>
-      </w:r>
-      <w:r>
-        <w:t xml:space="preserve"> une exception avec un message significatif et affichez</w:t>
-      </w:r>
-      <w:r>
-        <w:t>-</w:t>
-      </w:r>
-      <w:r>
-        <w:t>le</w:t>
-      </w:r>
-      <w:r>
-        <w:t>.</w:t>
-      </w:r>
-    </w:p>
-    <w:p>
-      <w:pPr>
-        <w:pStyle w:val="Paragraphedeliste"/>
-        <w:numPr>
-          <w:ilvl w:val="1"/>
-          <w:numId w:val="4"/>
-        </w:numPr>
-      </w:pPr>
-      <w:r>
-        <w:t>Hand</w:t>
-      </w:r>
-      <w:r>
-        <w:t xml:space="preserve"> (10 pts)</w:t>
-      </w:r>
-    </w:p>
-    <w:p>
-      <w:pPr>
-        <w:pStyle w:val="Paragraphedeliste"/>
-        <w:numPr>
-          <w:ilvl w:val="2"/>
-          <w:numId w:val="4"/>
-        </w:numPr>
-      </w:pPr>
-      <w:r>
-        <w:t>Lorsqu’on clique sur une Card,</w:t>
-      </w:r>
-      <w:r>
-        <w:t xml:space="preserve"> le Player tente de la jouer.</w:t>
-      </w:r>
-    </w:p>
-    <w:p>
-      <w:pPr>
-        <w:pStyle w:val="Paragraphedeliste"/>
-        <w:numPr>
-          <w:ilvl w:val="3"/>
-          <w:numId w:val="4"/>
-        </w:numPr>
-      </w:pPr>
-      <w:r>
-        <w:t xml:space="preserve">Pour ce fait, il </w:t>
-      </w:r>
-      <w:r>
-        <w:t>tente payer le coût en Mana de la carte</w:t>
-      </w:r>
-      <w:r>
-        <w:t xml:space="preserve">. </w:t>
-      </w:r>
-      <w:r>
-        <w:t>Par exemple, s</w:t>
-      </w:r>
-      <w:r>
-        <w:t xml:space="preserve">i la carte demande </w:t>
-      </w:r>
-      <w:r>
-        <w:t xml:space="preserve">deux Mana verte, le Player doit </w:t>
-      </w:r>
-      <w:r>
-        <w:t>pouvoir retirer deux Mana verte de son ManaPool.</w:t>
-      </w:r>
-      <w:r>
-        <w:t xml:space="preserve"> La gestion des Mana Colorless se fait en bonus</w:t>
-      </w:r>
-      <w:r>
-        <w:t>.</w:t>
-      </w:r>
-    </w:p>
-    <w:p>
-      <w:pPr>
-        <w:pStyle w:val="Paragraphedeliste"/>
-        <w:numPr>
-          <w:ilvl w:val="3"/>
-          <w:numId w:val="4"/>
-        </w:numPr>
-      </w:pPr>
-      <w:r>
-        <w:t>Utilisez la surcharge des opérateurs de comparaison</w:t>
-      </w:r>
-      <w:r>
-        <w:t xml:space="preserve"> dans ManaColor pour savoir </w:t>
-      </w:r>
-      <w:r>
-        <w:t>si le Player a suffisamment d’une couleur.</w:t>
-      </w:r>
-    </w:p>
-    <w:p>
-      <w:pPr>
-        <w:pStyle w:val="Paragraphedeliste"/>
-        <w:numPr>
-          <w:ilvl w:val="3"/>
-          <w:numId w:val="4"/>
-        </w:numPr>
-      </w:pPr>
-      <w:r>
-        <w:t>Si le Player n’a pas assez de Mana, lance</w:t>
-      </w:r>
-      <w:r>
-        <w:t>z</w:t>
-      </w:r>
-      <w:r>
-        <w:t xml:space="preserve"> une exception avec un message </w:t>
-      </w:r>
-      <w:r>
-        <w:t>significatif</w:t>
-      </w:r>
-      <w:r>
-        <w:t xml:space="preserve"> et affichez</w:t>
-      </w:r>
-      <w:r>
-        <w:t>-</w:t>
-      </w:r>
-      <w:r>
-        <w:t>le.</w:t>
-      </w:r>
-    </w:p>
-    <w:p>
-      <w:pPr>
-        <w:pStyle w:val="Paragraphedeliste"/>
-        <w:numPr>
-          <w:ilvl w:val="3"/>
-          <w:numId w:val="4"/>
-        </w:numPr>
-      </w:pPr>
-      <w:r>
-        <w:t xml:space="preserve">S’il a </w:t>
-      </w:r>
-      <w:r>
-        <w:t>pu payer le coût en Mana, la Card est jouée.</w:t>
-      </w:r>
-      <w:r>
-        <w:t xml:space="preserve"> Si elle est un Permanent,</w:t>
-      </w:r>
-      <w:r>
-        <w:t xml:space="preserve"> le Player </w:t>
-      </w:r>
-      <w:r>
-        <w:t>la déplace sur le</w:t>
-      </w:r>
-      <w:r>
-        <w:t xml:space="preserve"> Battlefield</w:t>
-      </w:r>
-      <w:r>
-        <w:t>, sinon elle est envoyée au Graveyard.</w:t>
-      </w:r>
-    </w:p>
-    <w:p>
-      <w:pPr>
-        <w:pStyle w:val="Paragraphedeliste"/>
-        <w:numPr>
-          <w:ilvl w:val="1"/>
-          <w:numId w:val="4"/>
-        </w:numPr>
-      </w:pPr>
-      <w:r>
-        <w:t>Battlefield</w:t>
-      </w:r>
-      <w:r>
-        <w:t xml:space="preserve"> </w:t>
-      </w:r>
-      <w:r>
-        <w:t>(5</w:t>
-      </w:r>
-      <w:r>
-        <w:t xml:space="preserve"> </w:t>
-      </w:r>
-      <w:r>
-        <w:t>pts)</w:t>
-      </w:r>
-    </w:p>
-    <w:p>
-      <w:pPr>
-        <w:pStyle w:val="Paragraphedeliste"/>
-        <w:numPr>
-          <w:ilvl w:val="2"/>
-          <w:numId w:val="4"/>
-        </w:numPr>
-      </w:pPr>
-      <w:r>
-        <w:t xml:space="preserve">Lorsqu’on clique sur une </w:t>
-      </w:r>
-      <w:r>
-        <w:t>Card</w:t>
-      </w:r>
-      <w:r>
-        <w:t xml:space="preserve">, </w:t>
-      </w:r>
-      <w:r>
-        <w:t xml:space="preserve">on inverse </w:t>
-      </w:r>
-      <w:r>
-        <w:t>son statu</w:t>
-      </w:r>
-      <w:r>
-        <w:t>t</w:t>
-      </w:r>
-      <w:r>
-        <w:t xml:space="preserve"> Tapped</w:t>
-      </w:r>
-      <w:r>
-        <w:t xml:space="preserve">. Si la Card est une Land, on ajoute au </w:t>
-      </w:r>
-      <w:r>
-        <w:t>ManaPool du Player la Mana qui est généré</w:t>
-      </w:r>
-      <w:r>
-        <w:t>e</w:t>
-      </w:r>
-      <w:r>
-        <w:t xml:space="preserve"> par cette Land</w:t>
-      </w:r>
-      <w:r>
-        <w:t>.</w:t>
-      </w:r>
-    </w:p>
-    <w:p>
-      <w:pPr>
-        <w:pStyle w:val="Paragraphedeliste"/>
-        <w:numPr>
-          <w:ilvl w:val="1"/>
-          <w:numId w:val="4"/>
-        </w:numPr>
-      </w:pPr>
-      <w:r>
-        <w:t>Graveyard</w:t>
-      </w:r>
-      <w:r>
-        <w:t xml:space="preserve"> (2 pts)</w:t>
-      </w:r>
-    </w:p>
-    <w:p>
-      <w:pPr>
-        <w:pStyle w:val="Paragraphedeliste"/>
-        <w:numPr>
-          <w:ilvl w:val="2"/>
-          <w:numId w:val="4"/>
-        </w:numPr>
-      </w:pPr>
-      <w:r>
-        <w:t>Lorsqu’on clique sur une Card, rien ne se passe</w:t>
-      </w:r>
-      <w:r>
-        <w:t>.</w:t>
-      </w:r>
     </w:p>
     <w:p>
       <w:pPr>
         <w:pStyle w:val="Titre3"/>
       </w:pPr>
       <w:r>
-        <w:lastRenderedPageBreak/>
         <w:t>Player</w:t>
       </w:r>
       <w:r>

</xml_diff>